<commit_message>
James added content for section 2
</commit_message>
<xml_diff>
--- a/CS320-FinalProject-SRS-Draft1.0.docx
+++ b/CS320-FinalProject-SRS-Draft1.0.docx
@@ -1,6 +1,6 @@
 
 <file path=word/document.xml><?xml version="1.0" encoding="utf-8"?>
-<w:document xmlns:wpc="http://schemas.microsoft.com/office/word/2010/wordprocessingCanvas" xmlns:cx="http://schemas.microsoft.com/office/drawing/2014/chartex" xmlns:cx1="http://schemas.microsoft.com/office/drawing/2015/9/8/chartex" xmlns:cx2="http://schemas.microsoft.com/office/drawing/2015/10/21/chartex" xmlns:cx3="http://schemas.microsoft.com/office/drawing/2016/5/9/chartex" xmlns:cx4="http://schemas.microsoft.com/office/drawing/2016/5/10/chartex" xmlns:cx5="http://schemas.microsoft.com/office/drawing/2016/5/11/chartex" xmlns:cx6="http://schemas.microsoft.com/office/drawing/2016/5/12/chartex" xmlns:cx7="http://schemas.microsoft.com/office/drawing/2016/5/13/chartex" xmlns:cx8="http://schemas.microsoft.com/office/drawing/2016/5/14/chartex" xmlns:mc="http://schemas.openxmlformats.org/markup-compatibility/2006" xmlns:aink="http://schemas.microsoft.com/office/drawing/2016/ink" xmlns:am3d="http://schemas.microsoft.com/office/drawing/2017/model3d" xmlns:o="urn:schemas-microsoft-com:office:office" xmlns:r="http://schemas.openxmlformats.org/officeDocument/2006/relationships" xmlns:m="http://schemas.openxmlformats.org/officeDocument/2006/math" xmlns:v="urn:schemas-microsoft-com:vml" xmlns:wp14="http://schemas.microsoft.com/office/word/2010/wordprocessingDrawing" xmlns:wp="http://schemas.openxmlformats.org/drawingml/2006/wordprocessingDrawing" xmlns:w10="urn:schemas-microsoft-com:office:word" xmlns:w="http://schemas.openxmlformats.org/wordprocessingml/2006/main" xmlns:w14="http://schemas.microsoft.com/office/word/2010/wordml" xmlns:w15="http://schemas.microsoft.com/office/word/2012/wordml" xmlns:w16cid="http://schemas.microsoft.com/office/word/2016/wordml/cid" xmlns:w16se="http://schemas.microsoft.com/office/word/2015/wordml/symex" xmlns:wpg="http://schemas.microsoft.com/office/word/2010/wordprocessingGroup" xmlns:wpi="http://schemas.microsoft.com/office/word/2010/wordprocessingInk" xmlns:wne="http://schemas.microsoft.com/office/word/2006/wordml" xmlns:wps="http://schemas.microsoft.com/office/word/2010/wordprocessingShape" mc:Ignorable="w14 w15 w16se w16cid wp14">
+<w:document xmlns:wpc="http://schemas.microsoft.com/office/word/2010/wordprocessingCanvas" xmlns:cx="http://schemas.microsoft.com/office/drawing/2014/chartex" xmlns:cx1="http://schemas.microsoft.com/office/drawing/2015/9/8/chartex" xmlns:mc="http://schemas.openxmlformats.org/markup-compatibility/2006" xmlns:o="urn:schemas-microsoft-com:office:office" xmlns:r="http://schemas.openxmlformats.org/officeDocument/2006/relationships" xmlns:m="http://schemas.openxmlformats.org/officeDocument/2006/math" xmlns:v="urn:schemas-microsoft-com:vml" xmlns:wp14="http://schemas.microsoft.com/office/word/2010/wordprocessingDrawing" xmlns:wp="http://schemas.openxmlformats.org/drawingml/2006/wordprocessingDrawing" xmlns:w10="urn:schemas-microsoft-com:office:word" xmlns:w="http://schemas.openxmlformats.org/wordprocessingml/2006/main" xmlns:w14="http://schemas.microsoft.com/office/word/2010/wordml" xmlns:w15="http://schemas.microsoft.com/office/word/2012/wordml" xmlns:w16se="http://schemas.microsoft.com/office/word/2015/wordml/symex" xmlns:wpg="http://schemas.microsoft.com/office/word/2010/wordprocessingGroup" xmlns:wpi="http://schemas.microsoft.com/office/word/2010/wordprocessingInk" xmlns:wne="http://schemas.microsoft.com/office/word/2006/wordml" xmlns:wps="http://schemas.microsoft.com/office/word/2010/wordprocessingShape" mc:Ignorable="w14 w15 w16se wp14">
   <w:body>
     <w:p>
       <w:pPr>
@@ -136,7 +136,7 @@
         <w:rPr>
           <w:sz w:val="60"/>
         </w:rPr>
-        <w:t>&lt;Project&gt;</w:t>
+        <w:t>Audio Recorder</w:t>
       </w:r>
     </w:p>
     <w:p>
@@ -199,20 +199,7 @@
         <w:rPr>
           <w:sz w:val="22"/>
         </w:rPr>
-        <w:t>&lt;</w:t>
-      </w:r>
-      <w:r>
-        <w:rPr>
-          <w:i/>
-          <w:sz w:val="22"/>
-        </w:rPr>
-        <w:t>place your group name here</w:t>
-      </w:r>
-      <w:r>
-        <w:rPr>
-          <w:sz w:val="22"/>
-        </w:rPr>
-        <w:t>&gt;</w:t>
+        <w:t>Tune Deaf Interactive</w:t>
       </w:r>
     </w:p>
     <w:tbl>
@@ -314,7 +301,7 @@
               <w:rPr>
                 <w:sz w:val="22"/>
               </w:rPr>
-              <w:t>&lt;name&gt;</w:t>
+              <w:t>James Keirnan</w:t>
             </w:r>
           </w:p>
         </w:tc>
@@ -335,7 +322,7 @@
               <w:rPr>
                 <w:sz w:val="22"/>
               </w:rPr>
-              <w:t>&lt;student #&gt;</w:t>
+              <w:t>011505377</w:t>
             </w:r>
           </w:p>
         </w:tc>
@@ -356,7 +343,13 @@
               <w:rPr>
                 <w:sz w:val="22"/>
               </w:rPr>
-              <w:t>&lt;e-mail&gt;</w:t>
+              <w:t>j</w:t>
+            </w:r>
+            <w:r>
+              <w:rPr>
+                <w:sz w:val="22"/>
+              </w:rPr>
+              <w:t>ames.keirnan@wsu.edu</w:t>
             </w:r>
           </w:p>
         </w:tc>
@@ -2306,6 +2299,14 @@
               <w:t>Shawn Hillstrom</w:t>
             </w:r>
           </w:p>
+          <w:p>
+            <w:pPr>
+              <w:pStyle w:val="Table-Text"/>
+            </w:pPr>
+            <w:r>
+              <w:t>James Keirnan</w:t>
+            </w:r>
+          </w:p>
         </w:tc>
         <w:tc>
           <w:tcPr>
@@ -2686,7 +2687,13 @@
         <w:rPr>
           <w:i w:val="0"/>
         </w:rPr>
-        <w:t xml:space="preserve">[PRODUCT NAME] is an online audio editting and mixing tool. </w:t>
+        <w:t>Tune Deaf Interactive’s Audio Recorder</w:t>
+      </w:r>
+      <w:r>
+        <w:rPr>
+          <w:i w:val="0"/>
+        </w:rPr>
+        <w:t xml:space="preserve"> is an online audio editting and mixing tool. </w:t>
       </w:r>
       <w:r>
         <w:rPr>
@@ -2734,7 +2741,19 @@
         <w:rPr>
           <w:i w:val="0"/>
         </w:rPr>
-        <w:t>Said features will include the ability to record tracks directly on the [PRODUCT NAME] site via audio input and the ability to import additional audio files and export projects into a format of the user’s choosing. Common audio file formats will be supported (e.g. [EXAMPLES]).</w:t>
+        <w:t>Said features will include the ability to record track</w:t>
+      </w:r>
+      <w:r>
+        <w:rPr>
+          <w:i w:val="0"/>
+        </w:rPr>
+        <w:t>s directly on the Audio Recorder</w:t>
+      </w:r>
+      <w:r>
+        <w:rPr>
+          <w:i w:val="0"/>
+        </w:rPr>
+        <w:t xml:space="preserve"> site via audio input and the ability to import additional audio files and export projects into a format of the user’s choosing. Common audio file formats will be supported (e.g. [EXAMPLES]).</w:t>
       </w:r>
     </w:p>
     <w:p>
@@ -2989,25 +3008,23 @@
         </w:rPr>
         <w:t>[DEVELOP LAST]</w:t>
       </w:r>
-      <w:bookmarkStart w:id="24" w:name="_GoBack"/>
+    </w:p>
+    <w:p>
+      <w:pPr>
+        <w:pStyle w:val="Heading2"/>
+        <w:rPr>
+          <w:rFonts w:ascii="Arial" w:hAnsi="Arial"/>
+        </w:rPr>
+      </w:pPr>
+      <w:bookmarkStart w:id="24" w:name="_Toc113291693"/>
+      <w:bookmarkStart w:id="25" w:name="_Toc439994668"/>
+      <w:r>
+        <w:rPr>
+          <w:rFonts w:ascii="Arial" w:hAnsi="Arial"/>
+        </w:rPr>
+        <w:t>Definitions, Acronyms and Abbreviations</w:t>
+      </w:r>
       <w:bookmarkEnd w:id="24"/>
-    </w:p>
-    <w:p>
-      <w:pPr>
-        <w:pStyle w:val="Heading2"/>
-        <w:rPr>
-          <w:rFonts w:ascii="Arial" w:hAnsi="Arial"/>
-        </w:rPr>
-      </w:pPr>
-      <w:bookmarkStart w:id="25" w:name="_Toc113291693"/>
-      <w:bookmarkStart w:id="26" w:name="_Toc439994668"/>
-      <w:r>
-        <w:rPr>
-          <w:rFonts w:ascii="Arial" w:hAnsi="Arial"/>
-        </w:rPr>
-        <w:t>Definitions, Acronyms and Abbreviations</w:t>
-      </w:r>
-      <w:bookmarkEnd w:id="25"/>
     </w:p>
     <w:p>
       <w:pPr>
@@ -3059,101 +3076,101 @@
           <w:rFonts w:ascii="Arial" w:hAnsi="Arial"/>
         </w:rPr>
       </w:pPr>
-      <w:bookmarkStart w:id="27" w:name="_Toc113291694"/>
+      <w:bookmarkStart w:id="26" w:name="_Toc113291694"/>
       <w:r>
         <w:rPr>
           <w:rFonts w:ascii="Arial" w:hAnsi="Arial"/>
         </w:rPr>
         <w:t>Document Conventions</w:t>
       </w:r>
+      <w:bookmarkEnd w:id="25"/>
       <w:bookmarkEnd w:id="26"/>
+    </w:p>
+    <w:p>
+      <w:pPr>
+        <w:pStyle w:val="template"/>
+        <w:jc w:val="both"/>
+      </w:pPr>
+      <w:r>
+        <w:t xml:space="preserve">&lt;In general this document follows the IEEE formatting requirements. Use Arial font size 11, or 12 throughout the document for text. Use italics for comments. Document text should be single spaced and maintain the 1” margins found in this template. For Section and Subsection titles please follow the template. </w:t>
+      </w:r>
+    </w:p>
+    <w:p>
+      <w:pPr>
+        <w:pStyle w:val="template"/>
+        <w:jc w:val="both"/>
+      </w:pPr>
+    </w:p>
+    <w:p>
+      <w:pPr>
+        <w:pStyle w:val="template"/>
+        <w:jc w:val="both"/>
+      </w:pPr>
+      <w:r>
+        <w:t>TO DO:</w:t>
+      </w:r>
+      <w:r>
+        <w:rPr>
+          <w:i w:val="0"/>
+        </w:rPr>
+        <w:t xml:space="preserve"> </w:t>
+      </w:r>
+      <w:r>
+        <w:t>Describe any standards or typographical conventions that were followed when writing this SRS, such as fonts or highlighting that have special significance.</w:t>
+      </w:r>
+      <w:r>
+        <w:rPr>
+          <w:i w:val="0"/>
+        </w:rPr>
+        <w:t xml:space="preserve"> </w:t>
+      </w:r>
+      <w:r>
+        <w:t>Sometimes, it is useful to divide this section to several sections, e.g., Formatting Conventions, Naming Conventions, etc.&gt;</w:t>
+      </w:r>
+    </w:p>
+    <w:p>
+      <w:pPr>
+        <w:pStyle w:val="template"/>
+        <w:jc w:val="both"/>
+      </w:pPr>
+    </w:p>
+    <w:p>
+      <w:pPr>
+        <w:pStyle w:val="template"/>
+        <w:rPr>
+          <w:i w:val="0"/>
+        </w:rPr>
+      </w:pPr>
+      <w:r>
+        <w:rPr>
+          <w:i w:val="0"/>
+        </w:rPr>
+        <w:t>This is not needed. No special formatting is used in the document.</w:t>
+      </w:r>
+    </w:p>
+    <w:p>
+      <w:pPr>
+        <w:pStyle w:val="Heading2"/>
+        <w:rPr>
+          <w:rFonts w:ascii="Arial" w:hAnsi="Arial"/>
+        </w:rPr>
+      </w:pPr>
+      <w:bookmarkStart w:id="27" w:name="_Toc439994672"/>
+      <w:bookmarkStart w:id="28" w:name="_Toc113291695"/>
+      <w:r>
+        <w:rPr>
+          <w:rFonts w:ascii="Arial" w:hAnsi="Arial"/>
+        </w:rPr>
+        <w:t>References</w:t>
+      </w:r>
       <w:bookmarkEnd w:id="27"/>
-    </w:p>
-    <w:p>
-      <w:pPr>
-        <w:pStyle w:val="template"/>
-        <w:jc w:val="both"/>
-      </w:pPr>
-      <w:r>
-        <w:t xml:space="preserve">&lt;In general this document follows the IEEE formatting requirements. Use Arial font size 11, or 12 throughout the document for text. Use italics for comments. Document text should be single spaced and maintain the 1” margins found in this template. For Section and Subsection titles please follow the template. </w:t>
-      </w:r>
-    </w:p>
-    <w:p>
-      <w:pPr>
-        <w:pStyle w:val="template"/>
-        <w:jc w:val="both"/>
-      </w:pPr>
-    </w:p>
-    <w:p>
-      <w:pPr>
-        <w:pStyle w:val="template"/>
-        <w:jc w:val="both"/>
-      </w:pPr>
-      <w:r>
-        <w:t>TO DO:</w:t>
-      </w:r>
-      <w:r>
-        <w:rPr>
-          <w:i w:val="0"/>
-        </w:rPr>
-        <w:t xml:space="preserve"> </w:t>
-      </w:r>
-      <w:r>
-        <w:t>Describe any standards or typographical conventions that were followed when writing this SRS, such as fonts or highlighting that have special significance.</w:t>
-      </w:r>
-      <w:r>
-        <w:rPr>
-          <w:i w:val="0"/>
-        </w:rPr>
-        <w:t xml:space="preserve"> </w:t>
-      </w:r>
-      <w:r>
-        <w:t>Sometimes, it is useful to divide this section to several sections, e.g., Formatting Conventions, Naming Conventions, etc.&gt;</w:t>
-      </w:r>
-    </w:p>
-    <w:p>
-      <w:pPr>
-        <w:pStyle w:val="template"/>
-        <w:jc w:val="both"/>
-      </w:pPr>
-    </w:p>
-    <w:p>
-      <w:pPr>
-        <w:pStyle w:val="template"/>
-        <w:rPr>
-          <w:i w:val="0"/>
-        </w:rPr>
-      </w:pPr>
-      <w:r>
-        <w:rPr>
-          <w:i w:val="0"/>
-        </w:rPr>
-        <w:t>This is not needed. No special formatting is used in the document.</w:t>
-      </w:r>
-    </w:p>
-    <w:p>
-      <w:pPr>
-        <w:pStyle w:val="Heading2"/>
-        <w:rPr>
-          <w:rFonts w:ascii="Arial" w:hAnsi="Arial"/>
-        </w:rPr>
-      </w:pPr>
-      <w:bookmarkStart w:id="28" w:name="_Toc439994672"/>
-      <w:bookmarkStart w:id="29" w:name="_Toc113291695"/>
-      <w:r>
-        <w:rPr>
-          <w:rFonts w:ascii="Arial" w:hAnsi="Arial"/>
-        </w:rPr>
-        <w:t>References</w:t>
+      <w:r>
+        <w:rPr>
+          <w:rFonts w:ascii="Arial" w:hAnsi="Arial"/>
+        </w:rPr>
+        <w:t xml:space="preserve"> and Acknowledgments</w:t>
       </w:r>
       <w:bookmarkEnd w:id="28"/>
-      <w:r>
-        <w:rPr>
-          <w:rFonts w:ascii="Arial" w:hAnsi="Arial"/>
-        </w:rPr>
-        <w:t xml:space="preserve"> and Acknowledgments</w:t>
-      </w:r>
-      <w:bookmarkEnd w:id="29"/>
     </w:p>
     <w:p>
       <w:pPr>
@@ -3464,8 +3481,8 @@
           <w:color w:val="FFFFFF"/>
         </w:rPr>
       </w:pPr>
-      <w:bookmarkStart w:id="30" w:name="_Toc439994673"/>
-      <w:bookmarkStart w:id="31" w:name="_Toc113291696"/>
+      <w:bookmarkStart w:id="29" w:name="_Toc439994673"/>
+      <w:bookmarkStart w:id="30" w:name="_Toc113291696"/>
       <w:r>
         <w:rPr>
           <w:rFonts w:ascii="Arial" w:hAnsi="Arial"/>
@@ -3473,8 +3490,98 @@
         </w:rPr>
         <w:t>Overall Description</w:t>
       </w:r>
+      <w:bookmarkEnd w:id="29"/>
       <w:bookmarkEnd w:id="30"/>
+    </w:p>
+    <w:p>
+      <w:pPr>
+        <w:pStyle w:val="Heading2"/>
+        <w:rPr>
+          <w:rFonts w:ascii="Arial" w:hAnsi="Arial"/>
+        </w:rPr>
+      </w:pPr>
+      <w:bookmarkStart w:id="31" w:name="_Toc439994674"/>
+      <w:bookmarkStart w:id="32" w:name="_Toc113291697"/>
+      <w:r>
+        <w:rPr>
+          <w:rFonts w:ascii="Arial" w:hAnsi="Arial"/>
+        </w:rPr>
+        <w:t>Product Perspective</w:t>
+      </w:r>
       <w:bookmarkEnd w:id="31"/>
+      <w:bookmarkEnd w:id="32"/>
+    </w:p>
+    <w:p>
+      <w:pPr>
+        <w:pStyle w:val="template"/>
+        <w:jc w:val="both"/>
+      </w:pPr>
+      <w:r>
+        <w:t>&lt;</w:t>
+      </w:r>
+      <w:r>
+        <w:rPr>
+          <w:color w:val="0000FF"/>
+        </w:rPr>
+        <w:t>Describe the context and origin of the product being specified in this SRS. For example, state whether this product is a follow-on member of a product family, a replacement for certain existing systems, or a new, self-contained product. If the SRS defines a component of a larger system, relate the requirements of the larger system to the functionality of this software and identify interfaces between the two. In this part, make sure to include a simple diagram that shows the major components of the overall system, subsystem interconnections, and external interface</w:t>
+      </w:r>
+      <w:r>
+        <w:rPr>
+          <w:color w:val="0000FF"/>
+        </w:rPr>
+        <w:t xml:space="preserve">. In this section it is crucial that you will be creative and provide as much information as possible. </w:t>
+      </w:r>
+    </w:p>
+    <w:p>
+      <w:pPr>
+        <w:pStyle w:val="template"/>
+        <w:jc w:val="both"/>
+      </w:pPr>
+      <w:r>
+        <w:t>TO DO: Provide at least one paragraph describing product perspective. Provide a general diagram that will illustrate how your product interacts with the environment and i</w:t>
+      </w:r>
+      <w:r>
+        <w:t>n what conte</w:t>
+      </w:r>
+      <w:r>
+        <w:t>xt it is being used, i.e., conte</w:t>
+      </w:r>
+      <w:r>
+        <w:t>xt diagram.</w:t>
+      </w:r>
+      <w:r>
+        <w:t>&gt;</w:t>
+      </w:r>
+    </w:p>
+    <w:p>
+      <w:pPr>
+        <w:pStyle w:val="template"/>
+        <w:jc w:val="both"/>
+      </w:pPr>
+    </w:p>
+    <w:p>
+      <w:pPr>
+        <w:pStyle w:val="template"/>
+        <w:jc w:val="both"/>
+        <w:rPr>
+          <w:i w:val="0"/>
+        </w:rPr>
+      </w:pPr>
+      <w:r>
+        <w:rPr>
+          <w:i w:val="0"/>
+        </w:rPr>
+        <w:t>The product will be intended to be accessible for everyone, so it will be designed to be as easy to use as possible. For this reason, functionality will be limited in scope to the following options for the end user:</w:t>
+      </w:r>
+    </w:p>
+    <w:p>
+      <w:pPr>
+        <w:pStyle w:val="template"/>
+        <w:jc w:val="both"/>
+        <w:rPr>
+          <w:i w:val="0"/>
+        </w:rPr>
+      </w:pPr>
     </w:p>
     <w:p>
       <w:pPr>
@@ -3483,21 +3590,37 @@
           <w:rFonts w:ascii="Arial" w:hAnsi="Arial"/>
         </w:rPr>
       </w:pPr>
-      <w:bookmarkStart w:id="32" w:name="_Toc439994674"/>
-      <w:bookmarkStart w:id="33" w:name="_Toc113291697"/>
-      <w:r>
-        <w:rPr>
-          <w:rFonts w:ascii="Arial" w:hAnsi="Arial"/>
-        </w:rPr>
-        <w:t>Product Perspective</w:t>
-      </w:r>
-      <w:bookmarkEnd w:id="32"/>
+      <w:bookmarkStart w:id="33" w:name="_Toc439994675"/>
+      <w:bookmarkStart w:id="34" w:name="_Toc113291698"/>
+      <w:r>
+        <w:rPr>
+          <w:rFonts w:ascii="Arial" w:hAnsi="Arial"/>
+        </w:rPr>
+        <w:t xml:space="preserve">Product </w:t>
+      </w:r>
       <w:bookmarkEnd w:id="33"/>
-    </w:p>
-    <w:p>
-      <w:pPr>
-        <w:pStyle w:val="template"/>
-        <w:jc w:val="both"/>
+      <w:r>
+        <w:rPr>
+          <w:rFonts w:ascii="Arial" w:hAnsi="Arial"/>
+        </w:rPr>
+        <w:t>Functionality</w:t>
+      </w:r>
+      <w:bookmarkEnd w:id="34"/>
+      <w:r>
+        <w:rPr>
+          <w:rFonts w:ascii="Arial" w:hAnsi="Arial"/>
+          <w:strike/>
+        </w:rPr>
+        <w:t xml:space="preserve"> </w:t>
+      </w:r>
+    </w:p>
+    <w:p>
+      <w:pPr>
+        <w:pStyle w:val="template"/>
+        <w:jc w:val="both"/>
+        <w:rPr>
+          <w:color w:val="0000FF"/>
+        </w:rPr>
       </w:pPr>
       <w:r>
         <w:t>&lt;</w:t>
@@ -3506,34 +3629,335 @@
         <w:rPr>
           <w:color w:val="0000FF"/>
         </w:rPr>
-        <w:t>Describe the context and origin of the product being specified in this SRS. For example, state whether this product is a follow-on member of a product family, a replacement for certain existing systems, or a new, self-contained product. If the SRS defines a component of a larger system, relate the requirements of the larger system to the functionality of this software and identify interfaces between the two. In this part, make sure to include a simple diagram that shows the major components of the overall system, subsystem interconnections, and external interface</w:t>
-      </w:r>
-      <w:r>
+        <w:t>Summarize the major functions the product must perform or must let the user perform. Details will be provided in Section 3, so only a high level summary is needed here. Organize the functions to make them understandable to any reader of the SRS. A picture of the major groups of related requirements and how they relate, such as a top level data flow diagram or object class diagram, will be effective.</w:t>
+      </w:r>
+    </w:p>
+    <w:p>
+      <w:pPr>
+        <w:pStyle w:val="template"/>
+        <w:jc w:val="both"/>
+      </w:pPr>
+      <w:r>
+        <w:t xml:space="preserve">TO DO: </w:t>
+      </w:r>
+    </w:p>
+    <w:p>
+      <w:pPr>
+        <w:pStyle w:val="template"/>
+        <w:jc w:val="both"/>
+      </w:pPr>
+      <w:r>
+        <w:t>1. Provide a bulleted list of all the major functions of the system</w:t>
+      </w:r>
+    </w:p>
+    <w:p>
+      <w:pPr>
+        <w:pStyle w:val="template"/>
+        <w:jc w:val="both"/>
+      </w:pPr>
+      <w:r>
+        <w:t xml:space="preserve">2. </w:t>
+      </w:r>
+      <w:r>
+        <w:rPr>
+          <w:b/>
+        </w:rPr>
+        <w:t xml:space="preserve">(Optional) </w:t>
+      </w:r>
+      <w:r>
+        <w:t>Provide a Data Flow Diagram of the system to show how these functions relate to each other.</w:t>
+      </w:r>
+      <w:r>
+        <w:t xml:space="preserve"> This is useful wh</w:t>
+      </w:r>
+      <w:r>
+        <w:t>en there is a clear sequence for</w:t>
+      </w:r>
+      <w:r>
+        <w:t xml:space="preserve"> the functions being performed.</w:t>
+      </w:r>
+      <w:r>
+        <w:t>&gt;</w:t>
+      </w:r>
+    </w:p>
+    <w:p>
+      <w:pPr>
+        <w:pStyle w:val="template"/>
+        <w:jc w:val="both"/>
+      </w:pPr>
+    </w:p>
+    <w:p>
+      <w:pPr>
+        <w:pStyle w:val="template"/>
+        <w:numPr>
+          <w:ilvl w:val="0"/>
+          <w:numId w:val="5"/>
+        </w:numPr>
+        <w:jc w:val="both"/>
+        <w:rPr>
+          <w:i w:val="0"/>
+        </w:rPr>
+      </w:pPr>
+      <w:r>
+        <w:rPr>
+          <w:i w:val="0"/>
+        </w:rPr>
+        <w:t>Import audio (button to click, followed by a popup window where a file is selected and automatically imported)</w:t>
+      </w:r>
+    </w:p>
+    <w:p>
+      <w:pPr>
+        <w:pStyle w:val="template"/>
+        <w:numPr>
+          <w:ilvl w:val="0"/>
+          <w:numId w:val="5"/>
+        </w:numPr>
+        <w:jc w:val="both"/>
+        <w:rPr>
+          <w:i w:val="0"/>
+        </w:rPr>
+      </w:pPr>
+      <w:r>
+        <w:rPr>
+          <w:i w:val="0"/>
+        </w:rPr>
+        <w:t>Export audio (button click, popup window to select file location, and file type selection)</w:t>
+      </w:r>
+    </w:p>
+    <w:p>
+      <w:pPr>
+        <w:pStyle w:val="template"/>
+        <w:numPr>
+          <w:ilvl w:val="0"/>
+          <w:numId w:val="5"/>
+        </w:numPr>
+        <w:jc w:val="both"/>
+        <w:rPr>
+          <w:i w:val="0"/>
+        </w:rPr>
+      </w:pPr>
+      <w:r>
+        <w:rPr>
+          <w:i w:val="0"/>
+        </w:rPr>
+        <w:t>Audio Input Device Select (button click, possibly dropdown or popup window)</w:t>
+      </w:r>
+    </w:p>
+    <w:p>
+      <w:pPr>
+        <w:pStyle w:val="template"/>
+        <w:numPr>
+          <w:ilvl w:val="0"/>
+          <w:numId w:val="5"/>
+        </w:numPr>
+        <w:jc w:val="both"/>
+        <w:rPr>
+          <w:i w:val="0"/>
+        </w:rPr>
+      </w:pPr>
+      <w:r>
+        <w:rPr>
+          <w:i w:val="0"/>
+        </w:rPr>
+        <w:lastRenderedPageBreak/>
+        <w:t>Record (button click, which creates new audio track and records audio onto screen to be seen)</w:t>
+      </w:r>
+    </w:p>
+    <w:p>
+      <w:pPr>
+        <w:pStyle w:val="template"/>
+        <w:numPr>
+          <w:ilvl w:val="0"/>
+          <w:numId w:val="5"/>
+        </w:numPr>
+        <w:jc w:val="both"/>
+        <w:rPr>
+          <w:i w:val="0"/>
+        </w:rPr>
+      </w:pPr>
+      <w:r>
+        <w:rPr>
+          <w:i w:val="0"/>
+        </w:rPr>
+        <w:t>Stop (button click, stops playback/recording, setting needle back at the start of the track)</w:t>
+      </w:r>
+    </w:p>
+    <w:p>
+      <w:pPr>
+        <w:pStyle w:val="template"/>
+        <w:numPr>
+          <w:ilvl w:val="0"/>
+          <w:numId w:val="5"/>
+        </w:numPr>
+        <w:jc w:val="both"/>
+        <w:rPr>
+          <w:i w:val="0"/>
+        </w:rPr>
+      </w:pPr>
+      <w:r>
+        <w:rPr>
+          <w:i w:val="0"/>
+        </w:rPr>
+        <w:t>Play (button click, starts playback from wherever the needle is – second press pauses, freezing the needle)</w:t>
+      </w:r>
+    </w:p>
+    <w:p>
+      <w:pPr>
+        <w:pStyle w:val="template"/>
+        <w:numPr>
+          <w:ilvl w:val="0"/>
+          <w:numId w:val="5"/>
+        </w:numPr>
+        <w:jc w:val="both"/>
+        <w:rPr>
+          <w:i w:val="0"/>
+        </w:rPr>
+      </w:pPr>
+      <w:r>
+        <w:rPr>
+          <w:i w:val="0"/>
+        </w:rPr>
+        <w:t>Trim selected track (allow user to click on a track to select, then click trim, then drag left/right ends of track before confirming trim)</w:t>
+      </w:r>
+    </w:p>
+    <w:p>
+      <w:pPr>
+        <w:pStyle w:val="template"/>
+        <w:numPr>
+          <w:ilvl w:val="0"/>
+          <w:numId w:val="5"/>
+        </w:numPr>
+        <w:jc w:val="both"/>
+        <w:rPr>
+          <w:i w:val="0"/>
+        </w:rPr>
+      </w:pPr>
+      <w:r>
+        <w:rPr>
+          <w:i w:val="0"/>
+        </w:rPr>
+        <w:t>Delete selected track (works similar to trim, but deletes)</w:t>
+      </w:r>
+    </w:p>
+    <w:p>
+      <w:pPr>
+        <w:pStyle w:val="template"/>
+        <w:numPr>
+          <w:ilvl w:val="0"/>
+          <w:numId w:val="5"/>
+        </w:numPr>
+        <w:jc w:val="both"/>
+        <w:rPr>
+          <w:i w:val="0"/>
+        </w:rPr>
+      </w:pPr>
+      <w:r>
+        <w:rPr>
+          <w:i w:val="0"/>
+        </w:rPr>
+        <w:t>Clear project (aks user for confirmation before deleting)</w:t>
+      </w:r>
+    </w:p>
+    <w:p>
+      <w:pPr>
+        <w:pStyle w:val="Heading2"/>
+        <w:rPr>
+          <w:rFonts w:ascii="Arial" w:hAnsi="Arial"/>
+        </w:rPr>
+      </w:pPr>
+      <w:bookmarkStart w:id="35" w:name="_Toc439994676"/>
+      <w:bookmarkStart w:id="36" w:name="_Toc113291699"/>
+      <w:r>
+        <w:rPr>
+          <w:rFonts w:ascii="Arial" w:hAnsi="Arial"/>
+        </w:rPr>
+        <w:t>Users and Characteristics</w:t>
+      </w:r>
+      <w:bookmarkEnd w:id="35"/>
+      <w:bookmarkEnd w:id="36"/>
+    </w:p>
+    <w:p>
+      <w:pPr>
+        <w:pStyle w:val="template"/>
+        <w:jc w:val="both"/>
         <w:rPr>
           <w:color w:val="0000FF"/>
         </w:rPr>
-        <w:t xml:space="preserve">. In this section it is crucial that you will be creative and provide as much information as possible. </w:t>
-      </w:r>
-    </w:p>
-    <w:p>
-      <w:pPr>
-        <w:pStyle w:val="template"/>
-        <w:jc w:val="both"/>
-      </w:pPr>
-      <w:r>
-        <w:t>TO DO: Provide at least one paragraph describing product perspective. Provide a general diagram that will illustrate how your product interacts with the environment and i</w:t>
-      </w:r>
-      <w:r>
-        <w:t>n what conte</w:t>
-      </w:r>
-      <w:r>
-        <w:t>xt it is being used, i.e., conte</w:t>
-      </w:r>
-      <w:r>
-        <w:t>xt diagram.</w:t>
-      </w:r>
-      <w:r>
-        <w:t>&gt;</w:t>
+      </w:pPr>
+      <w:r>
+        <w:t>&lt;</w:t>
+      </w:r>
+      <w:r>
+        <w:rPr>
+          <w:color w:val="0000FF"/>
+        </w:rPr>
+        <w:t xml:space="preserve">Identify the various users that you anticipate will use this product. Users may be differentiated based on frequency of use, subset of product functions used, technical expertise, security or privilege levels, educational level, or experience. </w:t>
+      </w:r>
+    </w:p>
+    <w:p>
+      <w:pPr>
+        <w:pStyle w:val="template"/>
+        <w:jc w:val="both"/>
+      </w:pPr>
+      <w:r>
+        <w:t xml:space="preserve">TO DO: </w:t>
+      </w:r>
+    </w:p>
+    <w:p>
+      <w:pPr>
+        <w:pStyle w:val="template"/>
+        <w:jc w:val="both"/>
+      </w:pPr>
+      <w:r>
+        <w:t xml:space="preserve">1. Describe the pertinent characteristics of each user. Certain requirements may pertain only to certain users. </w:t>
+      </w:r>
+    </w:p>
+    <w:p>
+      <w:pPr>
+        <w:pStyle w:val="template"/>
+        <w:jc w:val="both"/>
+      </w:pPr>
+      <w:r>
+        <w:t>3. Distinguish the most important users for this product from those who are less important to satisfy.&gt;</w:t>
+      </w:r>
+    </w:p>
+    <w:p>
+      <w:pPr>
+        <w:pStyle w:val="template"/>
+        <w:jc w:val="both"/>
+      </w:pPr>
+    </w:p>
+    <w:p>
+      <w:pPr>
+        <w:pStyle w:val="template"/>
+        <w:jc w:val="both"/>
+        <w:rPr>
+          <w:i w:val="0"/>
+        </w:rPr>
+      </w:pPr>
+      <w:r>
+        <w:rPr>
+          <w:i w:val="0"/>
+        </w:rPr>
+        <w:t xml:space="preserve">Since the platform is intended to be free and as easy to use as possible, it should be able to be used by anyone (assuming access to the software). Because of this, there are little to no assumed user characteristics. Instead, functionality will be focused towards satisfying the needs of people recording simple </w:t>
+      </w:r>
+      <w:r>
+        <w:rPr>
+          <w:i w:val="0"/>
+        </w:rPr>
+        <w:t>clips like voice memos</w:t>
+      </w:r>
+      <w:r>
+        <w:rPr>
+          <w:i w:val="0"/>
+        </w:rPr>
+        <w:t xml:space="preserve"> for example. </w:t>
+      </w:r>
+      <w:r>
+        <w:rPr>
+          <w:i w:val="0"/>
+        </w:rPr>
+        <w:t>Less important users to satisfy include professional music producers and audio technicians.</w:t>
       </w:r>
     </w:p>
     <w:p>
@@ -3543,27 +3967,187 @@
           <w:rFonts w:ascii="Arial" w:hAnsi="Arial"/>
         </w:rPr>
       </w:pPr>
-      <w:bookmarkStart w:id="34" w:name="_Toc439994675"/>
-      <w:bookmarkStart w:id="35" w:name="_Toc113291698"/>
-      <w:r>
-        <w:rPr>
-          <w:rFonts w:ascii="Arial" w:hAnsi="Arial"/>
-        </w:rPr>
-        <w:t xml:space="preserve">Product </w:t>
-      </w:r>
-      <w:bookmarkEnd w:id="34"/>
-      <w:r>
-        <w:rPr>
-          <w:rFonts w:ascii="Arial" w:hAnsi="Arial"/>
-        </w:rPr>
-        <w:t>Functionality</w:t>
-      </w:r>
-      <w:bookmarkEnd w:id="35"/>
-      <w:r>
-        <w:rPr>
-          <w:rFonts w:ascii="Arial" w:hAnsi="Arial"/>
-          <w:strike/>
-        </w:rPr>
+      <w:bookmarkStart w:id="37" w:name="_Toc439994677"/>
+      <w:bookmarkStart w:id="38" w:name="_Toc113291700"/>
+      <w:r>
+        <w:rPr>
+          <w:rFonts w:ascii="Arial" w:hAnsi="Arial"/>
+        </w:rPr>
+        <w:t>Operating Environment</w:t>
+      </w:r>
+      <w:bookmarkEnd w:id="37"/>
+      <w:bookmarkEnd w:id="38"/>
+    </w:p>
+    <w:p>
+      <w:pPr>
+        <w:pStyle w:val="template"/>
+        <w:jc w:val="both"/>
+      </w:pPr>
+      <w:r>
+        <w:t>&lt;</w:t>
+      </w:r>
+      <w:r>
+        <w:rPr>
+          <w:color w:val="0000FF"/>
+        </w:rPr>
+        <w:t>Describe the environment in which the software will operate, including the hardware platform, operating system and versions, and any other software components or applications with which it must peacefully coexist. In this part, make sure to include a simple diagram that shows the major components of the overall system, subsystem interconnections, and external interface</w:t>
+      </w:r>
+    </w:p>
+    <w:p>
+      <w:pPr>
+        <w:pStyle w:val="template"/>
+        <w:jc w:val="both"/>
+      </w:pPr>
+      <w:r>
+        <w:t>TO DO: As stated above, in at least one paragraph, describe the environment your system will have to operate in. Make sure to include the minimum platform requirements for your system. &gt;</w:t>
+      </w:r>
+    </w:p>
+    <w:p>
+      <w:pPr>
+        <w:pStyle w:val="template"/>
+        <w:jc w:val="both"/>
+      </w:pPr>
+    </w:p>
+    <w:p>
+      <w:pPr>
+        <w:pStyle w:val="template"/>
+        <w:jc w:val="both"/>
+        <w:rPr>
+          <w:i w:val="0"/>
+          <w:color w:val="FF0000"/>
+        </w:rPr>
+      </w:pPr>
+      <w:r>
+        <w:rPr>
+          <w:i w:val="0"/>
+        </w:rPr>
+        <w:t>The so</w:t>
+      </w:r>
+      <w:r>
+        <w:rPr>
+          <w:i w:val="0"/>
+        </w:rPr>
+        <w:t>ftware will be designed in Javas</w:t>
+      </w:r>
+      <w:r>
+        <w:rPr>
+          <w:i w:val="0"/>
+        </w:rPr>
+        <w:t>cript, HTML, and CSS, with additional libraries including [NAMES OF LIBRARIES USED]. The software will be compiled as a web application with multiple pages and be openable in Google Chrome [POSSIBLY WITH THE SUPPORT OF A PLUGIN?].</w:t>
+      </w:r>
+    </w:p>
+    <w:p>
+      <w:pPr>
+        <w:pStyle w:val="Heading2"/>
+        <w:rPr>
+          <w:rFonts w:ascii="Arial" w:hAnsi="Arial"/>
+        </w:rPr>
+      </w:pPr>
+      <w:bookmarkStart w:id="39" w:name="_Toc439994678"/>
+      <w:bookmarkStart w:id="40" w:name="_Toc113291701"/>
+      <w:r>
+        <w:rPr>
+          <w:rFonts w:ascii="Arial" w:hAnsi="Arial"/>
+        </w:rPr>
+        <w:t>Design and Implementation Constraints</w:t>
+      </w:r>
+      <w:bookmarkEnd w:id="39"/>
+      <w:bookmarkEnd w:id="40"/>
+    </w:p>
+    <w:p>
+      <w:pPr>
+        <w:pStyle w:val="template"/>
+        <w:jc w:val="both"/>
+        <w:rPr>
+          <w:color w:val="0000FF"/>
+        </w:rPr>
+      </w:pPr>
+      <w:r>
+        <w:t>&lt;</w:t>
+      </w:r>
+      <w:r>
+        <w:rPr>
+          <w:color w:val="0000FF"/>
+        </w:rPr>
+        <w:t>Describe any items or issues that will limit the options available to the developers. These might include: hardware limitations (timing requirements, memory requirements); interfaces to other applications; specific technologies, tools, and databases to be used; parallel operations; language requirements; communications protocols; security considerations; design conventions or programming standards (for example, if the customer’s organization will be responsible for maintaining the delivered software).</w:t>
+      </w:r>
+    </w:p>
+    <w:p>
+      <w:pPr>
+        <w:pStyle w:val="template"/>
+        <w:jc w:val="both"/>
+      </w:pPr>
+      <w:r>
+        <w:t xml:space="preserve">TO DO: In this section you need to consider all of the information you gathered so far, analyze it and correctly identify </w:t>
+      </w:r>
+      <w:r>
+        <w:t>relevant</w:t>
+      </w:r>
+      <w:r>
+        <w:t xml:space="preserve"> constraints.&gt;</w:t>
+      </w:r>
+    </w:p>
+    <w:p>
+      <w:pPr>
+        <w:pStyle w:val="template"/>
+        <w:jc w:val="both"/>
+      </w:pPr>
+    </w:p>
+    <w:p>
+      <w:pPr>
+        <w:pStyle w:val="template"/>
+        <w:jc w:val="both"/>
+        <w:rPr>
+          <w:i w:val="0"/>
+        </w:rPr>
+      </w:pPr>
+      <w:r>
+        <w:rPr>
+          <w:i w:val="0"/>
+        </w:rPr>
+        <w:lastRenderedPageBreak/>
+        <w:t xml:space="preserve">Users should be able to easily see and use all of the buttons within 5 minutes of using the website. Up to 10 tracks should be able to be added at a time [SUBJECT TO CHANGE]. Files of types: [FILETYPES] should be able to be imported and exported. </w:t>
+      </w:r>
+      <w:r>
+        <w:rPr>
+          <w:i w:val="0"/>
+        </w:rPr>
+        <w:t>The program should record, play, and stop without significant delay.</w:t>
+      </w:r>
+    </w:p>
+    <w:p>
+      <w:pPr>
+        <w:pStyle w:val="Heading2"/>
+        <w:rPr>
+          <w:rFonts w:ascii="Arial" w:hAnsi="Arial"/>
+        </w:rPr>
+      </w:pPr>
+      <w:bookmarkStart w:id="41" w:name="_Toc439994679"/>
+      <w:bookmarkStart w:id="42" w:name="_Toc113291702"/>
+      <w:r>
+        <w:rPr>
+          <w:rFonts w:ascii="Arial" w:hAnsi="Arial"/>
+        </w:rPr>
+        <w:t>User Documentation</w:t>
+      </w:r>
+      <w:bookmarkEnd w:id="41"/>
+      <w:bookmarkEnd w:id="42"/>
+    </w:p>
+    <w:p>
+      <w:pPr>
+        <w:pStyle w:val="template"/>
+        <w:jc w:val="both"/>
+      </w:pPr>
+      <w:r>
+        <w:t>&lt;</w:t>
+      </w:r>
+      <w:r>
+        <w:rPr>
+          <w:color w:val="0000FF"/>
+        </w:rPr>
+        <w:t>List the user documentation components (such as user manuals, on-line help, and tutorials) that will be delivered along with the software. Identify any known user documentation delivery formats or standards.</w:t>
+      </w:r>
+      <w:r>
         <w:t xml:space="preserve"> </w:t>
       </w:r>
     </w:p>
@@ -3571,6 +4155,54 @@
       <w:pPr>
         <w:pStyle w:val="template"/>
         <w:jc w:val="both"/>
+      </w:pPr>
+      <w:r>
+        <w:t>TO DO: You will not actually develop any user-manuals, but you need to describe what kind of manuals and what kind of help is needed for the software you will be developing. One paragraph should be sufficient for this section.&gt;</w:t>
+      </w:r>
+    </w:p>
+    <w:p>
+      <w:pPr>
+        <w:pStyle w:val="template"/>
+        <w:jc w:val="both"/>
+      </w:pPr>
+    </w:p>
+    <w:p>
+      <w:pPr>
+        <w:pStyle w:val="template"/>
+        <w:jc w:val="both"/>
+        <w:rPr>
+          <w:i w:val="0"/>
+        </w:rPr>
+      </w:pPr>
+      <w:r>
+        <w:rPr>
+          <w:i w:val="0"/>
+        </w:rPr>
+        <w:t>User documentation will be very simple in scope, as user functionality is relatively self explanatory. The website’s landing page will have instructions for how to use each function (Import, export, record, etc.).</w:t>
+      </w:r>
+    </w:p>
+    <w:p>
+      <w:pPr>
+        <w:pStyle w:val="Heading2"/>
+        <w:rPr>
+          <w:rFonts w:ascii="Arial" w:hAnsi="Arial"/>
+        </w:rPr>
+      </w:pPr>
+      <w:bookmarkStart w:id="43" w:name="_Toc439994680"/>
+      <w:bookmarkStart w:id="44" w:name="_Toc113291703"/>
+      <w:r>
+        <w:rPr>
+          <w:rFonts w:ascii="Arial" w:hAnsi="Arial"/>
+        </w:rPr>
+        <w:t>Assumptions and Dependencies</w:t>
+      </w:r>
+      <w:bookmarkEnd w:id="43"/>
+      <w:bookmarkEnd w:id="44"/>
+    </w:p>
+    <w:p>
+      <w:pPr>
+        <w:pStyle w:val="template"/>
+        <w:jc w:val="both"/>
         <w:rPr>
           <w:color w:val="0000FF"/>
         </w:rPr>
@@ -3582,316 +4214,52 @@
         <w:rPr>
           <w:color w:val="0000FF"/>
         </w:rPr>
-        <w:t>Summarize the major functions the product must perform or must let the user perform. Details will be provided in Section 3, so only a high level summary is needed here. Organize the functions to make them understandable to any reader of the SRS. A picture of the major groups of related requirements and how they relate, such as a top level data flow diagram or object class diagram, will be effective.</w:t>
-      </w:r>
-    </w:p>
-    <w:p>
-      <w:pPr>
-        <w:pStyle w:val="template"/>
-        <w:jc w:val="both"/>
-      </w:pPr>
-      <w:r>
-        <w:t xml:space="preserve">TO DO: </w:t>
-      </w:r>
-    </w:p>
-    <w:p>
-      <w:pPr>
-        <w:pStyle w:val="template"/>
-        <w:jc w:val="both"/>
-      </w:pPr>
-      <w:r>
-        <w:t>1. Provide a bulleted list of all the major functions of the system</w:t>
-      </w:r>
-    </w:p>
-    <w:p>
-      <w:pPr>
-        <w:pStyle w:val="template"/>
-        <w:jc w:val="both"/>
-      </w:pPr>
-      <w:r>
-        <w:t xml:space="preserve">2. </w:t>
-      </w:r>
-      <w:r>
-        <w:rPr>
-          <w:b/>
-        </w:rPr>
-        <w:t xml:space="preserve">(Optional) </w:t>
-      </w:r>
-      <w:r>
-        <w:t>Provide a Data Flow Diagram of the system to show how these functions relate to each other.</w:t>
-      </w:r>
-      <w:r>
-        <w:t xml:space="preserve"> This is useful wh</w:t>
-      </w:r>
-      <w:r>
-        <w:t>en there is a clear sequence for</w:t>
-      </w:r>
-      <w:r>
-        <w:t xml:space="preserve"> the functions being performed.</w:t>
-      </w:r>
-      <w:r>
-        <w:t>&gt;</w:t>
-      </w:r>
-    </w:p>
-    <w:p>
-      <w:pPr>
-        <w:pStyle w:val="Heading2"/>
-        <w:rPr>
-          <w:rFonts w:ascii="Arial" w:hAnsi="Arial"/>
-        </w:rPr>
-      </w:pPr>
-      <w:bookmarkStart w:id="36" w:name="_Toc439994676"/>
-      <w:bookmarkStart w:id="37" w:name="_Toc113291699"/>
-      <w:r>
-        <w:rPr>
-          <w:rFonts w:ascii="Arial" w:hAnsi="Arial"/>
-        </w:rPr>
-        <w:t>Users and Characteristics</w:t>
-      </w:r>
-      <w:bookmarkEnd w:id="36"/>
-      <w:bookmarkEnd w:id="37"/>
-    </w:p>
-    <w:p>
-      <w:pPr>
-        <w:pStyle w:val="template"/>
-        <w:jc w:val="both"/>
-        <w:rPr>
-          <w:color w:val="0000FF"/>
-        </w:rPr>
-      </w:pPr>
-      <w:r>
-        <w:t>&lt;</w:t>
-      </w:r>
-      <w:r>
-        <w:rPr>
-          <w:color w:val="0000FF"/>
-        </w:rPr>
-        <w:t xml:space="preserve">Identify the various users that you anticipate will use this product. Users may be differentiated based on frequency of use, subset of product functions used, technical expertise, security or privilege levels, educational level, or experience. </w:t>
-      </w:r>
-    </w:p>
-    <w:p>
-      <w:pPr>
-        <w:pStyle w:val="template"/>
-        <w:jc w:val="both"/>
-      </w:pPr>
-      <w:r>
-        <w:t xml:space="preserve">TO DO: </w:t>
-      </w:r>
-    </w:p>
-    <w:p>
-      <w:pPr>
-        <w:pStyle w:val="template"/>
-        <w:jc w:val="both"/>
-      </w:pPr>
-      <w:r>
-        <w:t xml:space="preserve">1. Describe the pertinent characteristics of each user. Certain requirements may pertain only to certain users. </w:t>
-      </w:r>
-    </w:p>
-    <w:p>
-      <w:pPr>
-        <w:pStyle w:val="template"/>
-        <w:jc w:val="both"/>
-      </w:pPr>
-      <w:r>
-        <w:t>3. Distinguish the most important users for this product from those who are less important to satisfy.&gt;</w:t>
-      </w:r>
-    </w:p>
-    <w:p>
-      <w:pPr>
-        <w:pStyle w:val="Heading2"/>
-        <w:rPr>
-          <w:rFonts w:ascii="Arial" w:hAnsi="Arial"/>
-        </w:rPr>
-      </w:pPr>
-      <w:bookmarkStart w:id="38" w:name="_Toc439994677"/>
-      <w:bookmarkStart w:id="39" w:name="_Toc113291700"/>
-      <w:r>
-        <w:rPr>
-          <w:rFonts w:ascii="Arial" w:hAnsi="Arial"/>
-        </w:rPr>
-        <w:lastRenderedPageBreak/>
-        <w:t>Operating Environment</w:t>
-      </w:r>
-      <w:bookmarkEnd w:id="38"/>
-      <w:bookmarkEnd w:id="39"/>
-    </w:p>
-    <w:p>
-      <w:pPr>
-        <w:pStyle w:val="template"/>
-        <w:jc w:val="both"/>
-      </w:pPr>
-      <w:r>
-        <w:t>&lt;</w:t>
-      </w:r>
-      <w:r>
-        <w:rPr>
-          <w:color w:val="0000FF"/>
-        </w:rPr>
-        <w:t>Describe the environment in which the software will operate, including the hardware platform, operating system and versions, and any other software components or applications with which it must peacefully coexist. In this part, make sure to include a simple diagram that shows the major components of the overall system, subsystem interconnections, and external interface</w:t>
-      </w:r>
-    </w:p>
-    <w:p>
-      <w:pPr>
-        <w:pStyle w:val="template"/>
-        <w:jc w:val="both"/>
-        <w:rPr>
-          <w:color w:val="FF0000"/>
-        </w:rPr>
-      </w:pPr>
-      <w:r>
-        <w:t>TO DO: As stated above, in at least one paragraph, describe the environment your system will have to operate in. Make sure to include the minimum platform requirements for your system. &gt;</w:t>
-      </w:r>
-    </w:p>
-    <w:p>
-      <w:pPr>
-        <w:pStyle w:val="Heading2"/>
-        <w:rPr>
-          <w:rFonts w:ascii="Arial" w:hAnsi="Arial"/>
-        </w:rPr>
-      </w:pPr>
-      <w:bookmarkStart w:id="40" w:name="_Toc439994678"/>
-      <w:bookmarkStart w:id="41" w:name="_Toc113291701"/>
-      <w:r>
-        <w:rPr>
-          <w:rFonts w:ascii="Arial" w:hAnsi="Arial"/>
-        </w:rPr>
-        <w:t>Design and Implementation Constraints</w:t>
-      </w:r>
-      <w:bookmarkEnd w:id="40"/>
-      <w:bookmarkEnd w:id="41"/>
-    </w:p>
-    <w:p>
-      <w:pPr>
-        <w:pStyle w:val="template"/>
-        <w:jc w:val="both"/>
-        <w:rPr>
-          <w:color w:val="0000FF"/>
-        </w:rPr>
-      </w:pPr>
-      <w:r>
-        <w:t>&lt;</w:t>
-      </w:r>
-      <w:r>
-        <w:rPr>
-          <w:color w:val="0000FF"/>
-        </w:rPr>
-        <w:t>Describe any items or issues that will limit the options available to the developers. These might include: hardware limitations (timing requirements, memory requirements); interfaces to other applications; specific technologies, tools, and databases to be used; parallel operations; language requirements; communications protocols; security considerations; design conventions or programming standards (for example, if the customer’s organization will be responsible for maintaining the delivered software).</w:t>
-      </w:r>
-    </w:p>
-    <w:p>
-      <w:pPr>
-        <w:pStyle w:val="template"/>
-        <w:jc w:val="both"/>
-      </w:pPr>
-      <w:r>
-        <w:t xml:space="preserve">TO DO: In this section you need to consider all of the information you gathered so far, analyze it and correctly identify </w:t>
-      </w:r>
-      <w:r>
-        <w:t>relevant</w:t>
-      </w:r>
-      <w:r>
-        <w:t xml:space="preserve"> constraints.&gt;</w:t>
-      </w:r>
-    </w:p>
-    <w:p>
-      <w:pPr>
-        <w:pStyle w:val="Heading2"/>
-        <w:rPr>
-          <w:rFonts w:ascii="Arial" w:hAnsi="Arial"/>
-        </w:rPr>
-      </w:pPr>
-      <w:bookmarkStart w:id="42" w:name="_Toc439994679"/>
-      <w:bookmarkStart w:id="43" w:name="_Toc113291702"/>
-      <w:r>
-        <w:rPr>
-          <w:rFonts w:ascii="Arial" w:hAnsi="Arial"/>
-        </w:rPr>
-        <w:t>User Documentation</w:t>
-      </w:r>
-      <w:bookmarkEnd w:id="42"/>
-      <w:bookmarkEnd w:id="43"/>
-    </w:p>
-    <w:p>
-      <w:pPr>
-        <w:pStyle w:val="template"/>
-        <w:jc w:val="both"/>
-      </w:pPr>
-      <w:r>
-        <w:t>&lt;</w:t>
-      </w:r>
-      <w:r>
-        <w:rPr>
-          <w:color w:val="0000FF"/>
-        </w:rPr>
-        <w:t>List the user documentation components (such as user manuals, on-line help, and tutorials) that will be delivered along with the software. Identify any known user documentation delivery formats or standards.</w:t>
-      </w:r>
-      <w:r>
-        <w:t xml:space="preserve"> </w:t>
-      </w:r>
-    </w:p>
-    <w:p>
-      <w:pPr>
-        <w:pStyle w:val="template"/>
-        <w:jc w:val="both"/>
-      </w:pPr>
-      <w:r>
-        <w:t>TO DO: You will not actually develop any user-manuals, but you need to describe what kind of manuals and what kind of help is needed for the software you will be developing. One paragraph should be sufficient for this section.&gt;</w:t>
-      </w:r>
-    </w:p>
-    <w:p>
-      <w:pPr>
-        <w:pStyle w:val="Heading2"/>
-        <w:rPr>
-          <w:rFonts w:ascii="Arial" w:hAnsi="Arial"/>
-        </w:rPr>
-      </w:pPr>
-      <w:bookmarkStart w:id="44" w:name="_Toc439994680"/>
-      <w:bookmarkStart w:id="45" w:name="_Toc113291703"/>
-      <w:r>
-        <w:rPr>
-          <w:rFonts w:ascii="Arial" w:hAnsi="Arial"/>
-        </w:rPr>
-        <w:t>Assumptions and Dependencies</w:t>
-      </w:r>
-      <w:bookmarkEnd w:id="44"/>
+        <w:t xml:space="preserve">List any assumed factors (as opposed to known facts) that could affect the requirements stated in the SRS. These could include third-party or commercial components that you plan to use, issues around the development or operating environment, or constraints. The project could be affected if these assumptions are incorrect, are not shared, or change. Also identify any dependencies the project has on external factors, such as software components that you intend to reuse from another project. </w:t>
+      </w:r>
+    </w:p>
+    <w:p>
+      <w:pPr>
+        <w:pStyle w:val="template"/>
+        <w:jc w:val="both"/>
+      </w:pPr>
+      <w:r>
+        <w:t>TO DO: Provide a short list of some major assumptions that might significantly affect your design. For example, you can assume that your client will have 1, 2 or at most 50 Automated Banking Machines. Every number has a significant effect on the design of your system. &gt;</w:t>
+      </w:r>
+    </w:p>
+    <w:p>
+      <w:pPr>
+        <w:pStyle w:val="template"/>
+      </w:pPr>
+    </w:p>
+    <w:p>
+      <w:pPr>
+        <w:pStyle w:val="template"/>
+        <w:rPr>
+          <w:i w:val="0"/>
+        </w:rPr>
+      </w:pPr>
+      <w:r>
+        <w:rPr>
+          <w:i w:val="0"/>
+        </w:rPr>
+        <w:t>The program should be primarily developed in Javascript, with the use of [LIBRARIES USED].</w:t>
+      </w:r>
+    </w:p>
+    <w:p>
+      <w:pPr>
+        <w:pStyle w:val="template"/>
+        <w:rPr>
+          <w:i w:val="0"/>
+        </w:rPr>
+      </w:pPr>
+      <w:r>
+        <w:rPr>
+          <w:i w:val="0"/>
+        </w:rPr>
+        <w:t>It should be developed in the time frame allotted for CS 320 (by December).</w:t>
+      </w:r>
+      <w:bookmarkStart w:id="45" w:name="_GoBack"/>
       <w:bookmarkEnd w:id="45"/>
-    </w:p>
-    <w:p>
-      <w:pPr>
-        <w:pStyle w:val="template"/>
-        <w:jc w:val="both"/>
-        <w:rPr>
-          <w:color w:val="0000FF"/>
-        </w:rPr>
-      </w:pPr>
-      <w:r>
-        <w:t>&lt;</w:t>
-      </w:r>
-      <w:r>
-        <w:rPr>
-          <w:color w:val="0000FF"/>
-        </w:rPr>
-        <w:t xml:space="preserve">List any assumed factors (as opposed to known facts) that could affect the requirements stated in the SRS. These could include third-party or commercial components that you plan to use, issues around the development or operating environment, or constraints. The project could be affected if these assumptions are incorrect, are not shared, or change. Also identify any dependencies the project has on external factors, such as software components that you intend to reuse from another project. </w:t>
-      </w:r>
-    </w:p>
-    <w:p>
-      <w:pPr>
-        <w:pStyle w:val="template"/>
-        <w:jc w:val="both"/>
-      </w:pPr>
-      <w:r>
-        <w:t>TO DO: Provide a short list of some major assumptions that might significantly affect your design. For example, you can assume that your client will have 1, 2 or at most 50 Automated Banking Machines. Every number has a significant effect on the design of your system. &gt;</w:t>
-      </w:r>
-    </w:p>
-    <w:p>
-      <w:pPr>
-        <w:pStyle w:val="template"/>
-      </w:pPr>
-    </w:p>
-    <w:p>
-      <w:pPr>
-        <w:pStyle w:val="template"/>
-      </w:pPr>
     </w:p>
     <w:p>
       <w:pPr>
@@ -4011,6 +4379,7 @@
           <w:rFonts w:ascii="Arial" w:hAnsi="Arial"/>
           <w:color w:val="FFFFFF"/>
         </w:rPr>
+        <w:lastRenderedPageBreak/>
         <w:t>Specific Requirements</w:t>
       </w:r>
       <w:bookmarkEnd w:id="46"/>
@@ -4207,7 +4576,6 @@
         <w:rPr>
           <w:rFonts w:ascii="Arial" w:hAnsi="Arial"/>
         </w:rPr>
-        <w:lastRenderedPageBreak/>
         <w:t>Communications Interfaces</w:t>
       </w:r>
       <w:bookmarkEnd w:id="51"/>
@@ -4456,6 +4824,7 @@
           <w:rFonts w:ascii="Arial" w:hAnsi="Arial"/>
           <w:color w:val="FFFFFF"/>
         </w:rPr>
+        <w:lastRenderedPageBreak/>
         <w:t>Other Non-functional Requirements</w:t>
       </w:r>
       <w:bookmarkEnd w:id="54"/>
@@ -5121,7 +5490,7 @@
 </file>
 
 <file path=word/endnotes.xml><?xml version="1.0" encoding="utf-8"?>
-<w:endnotes xmlns:wpc="http://schemas.microsoft.com/office/word/2010/wordprocessingCanvas" xmlns:cx="http://schemas.microsoft.com/office/drawing/2014/chartex" xmlns:cx1="http://schemas.microsoft.com/office/drawing/2015/9/8/chartex" xmlns:cx2="http://schemas.microsoft.com/office/drawing/2015/10/21/chartex" xmlns:cx3="http://schemas.microsoft.com/office/drawing/2016/5/9/chartex" xmlns:cx4="http://schemas.microsoft.com/office/drawing/2016/5/10/chartex" xmlns:cx5="http://schemas.microsoft.com/office/drawing/2016/5/11/chartex" xmlns:cx6="http://schemas.microsoft.com/office/drawing/2016/5/12/chartex" xmlns:cx7="http://schemas.microsoft.com/office/drawing/2016/5/13/chartex" xmlns:cx8="http://schemas.microsoft.com/office/drawing/2016/5/14/chartex" xmlns:mc="http://schemas.openxmlformats.org/markup-compatibility/2006" xmlns:aink="http://schemas.microsoft.com/office/drawing/2016/ink" xmlns:am3d="http://schemas.microsoft.com/office/drawing/2017/model3d" xmlns:o="urn:schemas-microsoft-com:office:office" xmlns:r="http://schemas.openxmlformats.org/officeDocument/2006/relationships" xmlns:m="http://schemas.openxmlformats.org/officeDocument/2006/math" xmlns:v="urn:schemas-microsoft-com:vml" xmlns:wp14="http://schemas.microsoft.com/office/word/2010/wordprocessingDrawing" xmlns:wp="http://schemas.openxmlformats.org/drawingml/2006/wordprocessingDrawing" xmlns:w10="urn:schemas-microsoft-com:office:word" xmlns:w="http://schemas.openxmlformats.org/wordprocessingml/2006/main" xmlns:w14="http://schemas.microsoft.com/office/word/2010/wordml" xmlns:w15="http://schemas.microsoft.com/office/word/2012/wordml" xmlns:w16cid="http://schemas.microsoft.com/office/word/2016/wordml/cid" xmlns:w16se="http://schemas.microsoft.com/office/word/2015/wordml/symex" xmlns:wpg="http://schemas.microsoft.com/office/word/2010/wordprocessingGroup" xmlns:wpi="http://schemas.microsoft.com/office/word/2010/wordprocessingInk" xmlns:wne="http://schemas.microsoft.com/office/word/2006/wordml" xmlns:wps="http://schemas.microsoft.com/office/word/2010/wordprocessingShape" mc:Ignorable="w14 w15 w16se w16cid wp14">
+<w:endnotes xmlns:wpc="http://schemas.microsoft.com/office/word/2010/wordprocessingCanvas" xmlns:cx="http://schemas.microsoft.com/office/drawing/2014/chartex" xmlns:cx1="http://schemas.microsoft.com/office/drawing/2015/9/8/chartex" xmlns:mc="http://schemas.openxmlformats.org/markup-compatibility/2006" xmlns:o="urn:schemas-microsoft-com:office:office" xmlns:r="http://schemas.openxmlformats.org/officeDocument/2006/relationships" xmlns:m="http://schemas.openxmlformats.org/officeDocument/2006/math" xmlns:v="urn:schemas-microsoft-com:vml" xmlns:wp14="http://schemas.microsoft.com/office/word/2010/wordprocessingDrawing" xmlns:wp="http://schemas.openxmlformats.org/drawingml/2006/wordprocessingDrawing" xmlns:w10="urn:schemas-microsoft-com:office:word" xmlns:w="http://schemas.openxmlformats.org/wordprocessingml/2006/main" xmlns:w14="http://schemas.microsoft.com/office/word/2010/wordml" xmlns:w15="http://schemas.microsoft.com/office/word/2012/wordml" xmlns:w16se="http://schemas.microsoft.com/office/word/2015/wordml/symex" xmlns:wpg="http://schemas.microsoft.com/office/word/2010/wordprocessingGroup" xmlns:wpi="http://schemas.microsoft.com/office/word/2010/wordprocessingInk" xmlns:wne="http://schemas.microsoft.com/office/word/2006/wordml" xmlns:wps="http://schemas.microsoft.com/office/word/2010/wordprocessingShape" mc:Ignorable="w14 w15 w16se wp14">
   <w:endnote w:type="separator" w:id="-1">
     <w:p>
       <w:r>
@@ -5140,7 +5509,7 @@
 </file>
 
 <file path=word/footer1.xml><?xml version="1.0" encoding="utf-8"?>
-<w:ftr xmlns:wpc="http://schemas.microsoft.com/office/word/2010/wordprocessingCanvas" xmlns:cx="http://schemas.microsoft.com/office/drawing/2014/chartex" xmlns:cx1="http://schemas.microsoft.com/office/drawing/2015/9/8/chartex" xmlns:cx2="http://schemas.microsoft.com/office/drawing/2015/10/21/chartex" xmlns:cx3="http://schemas.microsoft.com/office/drawing/2016/5/9/chartex" xmlns:cx4="http://schemas.microsoft.com/office/drawing/2016/5/10/chartex" xmlns:cx5="http://schemas.microsoft.com/office/drawing/2016/5/11/chartex" xmlns:cx6="http://schemas.microsoft.com/office/drawing/2016/5/12/chartex" xmlns:cx7="http://schemas.microsoft.com/office/drawing/2016/5/13/chartex" xmlns:cx8="http://schemas.microsoft.com/office/drawing/2016/5/14/chartex" xmlns:mc="http://schemas.openxmlformats.org/markup-compatibility/2006" xmlns:aink="http://schemas.microsoft.com/office/drawing/2016/ink" xmlns:am3d="http://schemas.microsoft.com/office/drawing/2017/model3d" xmlns:o="urn:schemas-microsoft-com:office:office" xmlns:r="http://schemas.openxmlformats.org/officeDocument/2006/relationships" xmlns:m="http://schemas.openxmlformats.org/officeDocument/2006/math" xmlns:v="urn:schemas-microsoft-com:vml" xmlns:wp14="http://schemas.microsoft.com/office/word/2010/wordprocessingDrawing" xmlns:wp="http://schemas.openxmlformats.org/drawingml/2006/wordprocessingDrawing" xmlns:w10="urn:schemas-microsoft-com:office:word" xmlns:w="http://schemas.openxmlformats.org/wordprocessingml/2006/main" xmlns:w14="http://schemas.microsoft.com/office/word/2010/wordml" xmlns:w15="http://schemas.microsoft.com/office/word/2012/wordml" xmlns:w16cid="http://schemas.microsoft.com/office/word/2016/wordml/cid" xmlns:w16se="http://schemas.microsoft.com/office/word/2015/wordml/symex" xmlns:wpg="http://schemas.microsoft.com/office/word/2010/wordprocessingGroup" xmlns:wpi="http://schemas.microsoft.com/office/word/2010/wordprocessingInk" xmlns:wne="http://schemas.microsoft.com/office/word/2006/wordml" xmlns:wps="http://schemas.microsoft.com/office/word/2010/wordprocessingShape" mc:Ignorable="w14 w15 w16se w16cid wp14">
+<w:ftr xmlns:wpc="http://schemas.microsoft.com/office/word/2010/wordprocessingCanvas" xmlns:cx="http://schemas.microsoft.com/office/drawing/2014/chartex" xmlns:cx1="http://schemas.microsoft.com/office/drawing/2015/9/8/chartex" xmlns:mc="http://schemas.openxmlformats.org/markup-compatibility/2006" xmlns:o="urn:schemas-microsoft-com:office:office" xmlns:r="http://schemas.openxmlformats.org/officeDocument/2006/relationships" xmlns:m="http://schemas.openxmlformats.org/officeDocument/2006/math" xmlns:v="urn:schemas-microsoft-com:vml" xmlns:wp14="http://schemas.microsoft.com/office/word/2010/wordprocessingDrawing" xmlns:wp="http://schemas.openxmlformats.org/drawingml/2006/wordprocessingDrawing" xmlns:w10="urn:schemas-microsoft-com:office:word" xmlns:w="http://schemas.openxmlformats.org/wordprocessingml/2006/main" xmlns:w14="http://schemas.microsoft.com/office/word/2010/wordml" xmlns:w15="http://schemas.microsoft.com/office/word/2012/wordml" xmlns:w16se="http://schemas.microsoft.com/office/word/2015/wordml/symex" xmlns:wpg="http://schemas.microsoft.com/office/word/2010/wordprocessingGroup" xmlns:wpi="http://schemas.microsoft.com/office/word/2010/wordprocessingInk" xmlns:wne="http://schemas.microsoft.com/office/word/2006/wordml" xmlns:wps="http://schemas.microsoft.com/office/word/2010/wordprocessingShape" mc:Ignorable="w14 w15 w16se wp14">
   <w:p>
     <w:pPr>
       <w:pStyle w:val="Footer"/>
@@ -5151,7 +5520,7 @@
 </file>
 
 <file path=word/footnotes.xml><?xml version="1.0" encoding="utf-8"?>
-<w:footnotes xmlns:wpc="http://schemas.microsoft.com/office/word/2010/wordprocessingCanvas" xmlns:cx="http://schemas.microsoft.com/office/drawing/2014/chartex" xmlns:cx1="http://schemas.microsoft.com/office/drawing/2015/9/8/chartex" xmlns:cx2="http://schemas.microsoft.com/office/drawing/2015/10/21/chartex" xmlns:cx3="http://schemas.microsoft.com/office/drawing/2016/5/9/chartex" xmlns:cx4="http://schemas.microsoft.com/office/drawing/2016/5/10/chartex" xmlns:cx5="http://schemas.microsoft.com/office/drawing/2016/5/11/chartex" xmlns:cx6="http://schemas.microsoft.com/office/drawing/2016/5/12/chartex" xmlns:cx7="http://schemas.microsoft.com/office/drawing/2016/5/13/chartex" xmlns:cx8="http://schemas.microsoft.com/office/drawing/2016/5/14/chartex" xmlns:mc="http://schemas.openxmlformats.org/markup-compatibility/2006" xmlns:aink="http://schemas.microsoft.com/office/drawing/2016/ink" xmlns:am3d="http://schemas.microsoft.com/office/drawing/2017/model3d" xmlns:o="urn:schemas-microsoft-com:office:office" xmlns:r="http://schemas.openxmlformats.org/officeDocument/2006/relationships" xmlns:m="http://schemas.openxmlformats.org/officeDocument/2006/math" xmlns:v="urn:schemas-microsoft-com:vml" xmlns:wp14="http://schemas.microsoft.com/office/word/2010/wordprocessingDrawing" xmlns:wp="http://schemas.openxmlformats.org/drawingml/2006/wordprocessingDrawing" xmlns:w10="urn:schemas-microsoft-com:office:word" xmlns:w="http://schemas.openxmlformats.org/wordprocessingml/2006/main" xmlns:w14="http://schemas.microsoft.com/office/word/2010/wordml" xmlns:w15="http://schemas.microsoft.com/office/word/2012/wordml" xmlns:w16cid="http://schemas.microsoft.com/office/word/2016/wordml/cid" xmlns:w16se="http://schemas.microsoft.com/office/word/2015/wordml/symex" xmlns:wpg="http://schemas.microsoft.com/office/word/2010/wordprocessingGroup" xmlns:wpi="http://schemas.microsoft.com/office/word/2010/wordprocessingInk" xmlns:wne="http://schemas.microsoft.com/office/word/2006/wordml" xmlns:wps="http://schemas.microsoft.com/office/word/2010/wordprocessingShape" mc:Ignorable="w14 w15 w16se w16cid wp14">
+<w:footnotes xmlns:wpc="http://schemas.microsoft.com/office/word/2010/wordprocessingCanvas" xmlns:cx="http://schemas.microsoft.com/office/drawing/2014/chartex" xmlns:cx1="http://schemas.microsoft.com/office/drawing/2015/9/8/chartex" xmlns:mc="http://schemas.openxmlformats.org/markup-compatibility/2006" xmlns:o="urn:schemas-microsoft-com:office:office" xmlns:r="http://schemas.openxmlformats.org/officeDocument/2006/relationships" xmlns:m="http://schemas.openxmlformats.org/officeDocument/2006/math" xmlns:v="urn:schemas-microsoft-com:vml" xmlns:wp14="http://schemas.microsoft.com/office/word/2010/wordprocessingDrawing" xmlns:wp="http://schemas.openxmlformats.org/drawingml/2006/wordprocessingDrawing" xmlns:w10="urn:schemas-microsoft-com:office:word" xmlns:w="http://schemas.openxmlformats.org/wordprocessingml/2006/main" xmlns:w14="http://schemas.microsoft.com/office/word/2010/wordml" xmlns:w15="http://schemas.microsoft.com/office/word/2012/wordml" xmlns:w16se="http://schemas.microsoft.com/office/word/2015/wordml/symex" xmlns:wpg="http://schemas.microsoft.com/office/word/2010/wordprocessingGroup" xmlns:wpi="http://schemas.microsoft.com/office/word/2010/wordprocessingInk" xmlns:wne="http://schemas.microsoft.com/office/word/2006/wordml" xmlns:wps="http://schemas.microsoft.com/office/word/2010/wordprocessingShape" mc:Ignorable="w14 w15 w16se wp14">
   <w:footnote w:type="separator" w:id="-1">
     <w:p>
       <w:r>
@@ -5170,7 +5539,7 @@
 </file>
 
 <file path=word/header1.xml><?xml version="1.0" encoding="utf-8"?>
-<w:hdr xmlns:wpc="http://schemas.microsoft.com/office/word/2010/wordprocessingCanvas" xmlns:cx="http://schemas.microsoft.com/office/drawing/2014/chartex" xmlns:cx1="http://schemas.microsoft.com/office/drawing/2015/9/8/chartex" xmlns:cx2="http://schemas.microsoft.com/office/drawing/2015/10/21/chartex" xmlns:cx3="http://schemas.microsoft.com/office/drawing/2016/5/9/chartex" xmlns:cx4="http://schemas.microsoft.com/office/drawing/2016/5/10/chartex" xmlns:cx5="http://schemas.microsoft.com/office/drawing/2016/5/11/chartex" xmlns:cx6="http://schemas.microsoft.com/office/drawing/2016/5/12/chartex" xmlns:cx7="http://schemas.microsoft.com/office/drawing/2016/5/13/chartex" xmlns:cx8="http://schemas.microsoft.com/office/drawing/2016/5/14/chartex" xmlns:mc="http://schemas.openxmlformats.org/markup-compatibility/2006" xmlns:aink="http://schemas.microsoft.com/office/drawing/2016/ink" xmlns:am3d="http://schemas.microsoft.com/office/drawing/2017/model3d" xmlns:o="urn:schemas-microsoft-com:office:office" xmlns:r="http://schemas.openxmlformats.org/officeDocument/2006/relationships" xmlns:m="http://schemas.openxmlformats.org/officeDocument/2006/math" xmlns:v="urn:schemas-microsoft-com:vml" xmlns:wp14="http://schemas.microsoft.com/office/word/2010/wordprocessingDrawing" xmlns:wp="http://schemas.openxmlformats.org/drawingml/2006/wordprocessingDrawing" xmlns:w10="urn:schemas-microsoft-com:office:word" xmlns:w="http://schemas.openxmlformats.org/wordprocessingml/2006/main" xmlns:w14="http://schemas.microsoft.com/office/word/2010/wordml" xmlns:w15="http://schemas.microsoft.com/office/word/2012/wordml" xmlns:w16cid="http://schemas.microsoft.com/office/word/2016/wordml/cid" xmlns:w16se="http://schemas.microsoft.com/office/word/2015/wordml/symex" xmlns:wpg="http://schemas.microsoft.com/office/word/2010/wordprocessingGroup" xmlns:wpi="http://schemas.microsoft.com/office/word/2010/wordprocessingInk" xmlns:wne="http://schemas.microsoft.com/office/word/2006/wordml" xmlns:wps="http://schemas.microsoft.com/office/word/2010/wordprocessingShape" mc:Ignorable="w14 w15 w16se w16cid wp14">
+<w:hdr xmlns:wpc="http://schemas.microsoft.com/office/word/2010/wordprocessingCanvas" xmlns:cx="http://schemas.microsoft.com/office/drawing/2014/chartex" xmlns:cx1="http://schemas.microsoft.com/office/drawing/2015/9/8/chartex" xmlns:mc="http://schemas.openxmlformats.org/markup-compatibility/2006" xmlns:o="urn:schemas-microsoft-com:office:office" xmlns:r="http://schemas.openxmlformats.org/officeDocument/2006/relationships" xmlns:m="http://schemas.openxmlformats.org/officeDocument/2006/math" xmlns:v="urn:schemas-microsoft-com:vml" xmlns:wp14="http://schemas.microsoft.com/office/word/2010/wordprocessingDrawing" xmlns:wp="http://schemas.openxmlformats.org/drawingml/2006/wordprocessingDrawing" xmlns:w10="urn:schemas-microsoft-com:office:word" xmlns:w="http://schemas.openxmlformats.org/wordprocessingml/2006/main" xmlns:w14="http://schemas.microsoft.com/office/word/2010/wordml" xmlns:w15="http://schemas.microsoft.com/office/word/2012/wordml" xmlns:w16se="http://schemas.microsoft.com/office/word/2015/wordml/symex" xmlns:wpg="http://schemas.microsoft.com/office/word/2010/wordprocessingGroup" xmlns:wpi="http://schemas.microsoft.com/office/word/2010/wordprocessingInk" xmlns:wne="http://schemas.microsoft.com/office/word/2006/wordml" xmlns:wps="http://schemas.microsoft.com/office/word/2010/wordprocessingShape" mc:Ignorable="w14 w15 w16se wp14">
   <w:p>
     <w:pPr>
       <w:pStyle w:val="Header"/>
@@ -5218,7 +5587,7 @@
 </file>
 
 <file path=word/header2.xml><?xml version="1.0" encoding="utf-8"?>
-<w:hdr xmlns:wpc="http://schemas.microsoft.com/office/word/2010/wordprocessingCanvas" xmlns:cx="http://schemas.microsoft.com/office/drawing/2014/chartex" xmlns:cx1="http://schemas.microsoft.com/office/drawing/2015/9/8/chartex" xmlns:cx2="http://schemas.microsoft.com/office/drawing/2015/10/21/chartex" xmlns:cx3="http://schemas.microsoft.com/office/drawing/2016/5/9/chartex" xmlns:cx4="http://schemas.microsoft.com/office/drawing/2016/5/10/chartex" xmlns:cx5="http://schemas.microsoft.com/office/drawing/2016/5/11/chartex" xmlns:cx6="http://schemas.microsoft.com/office/drawing/2016/5/12/chartex" xmlns:cx7="http://schemas.microsoft.com/office/drawing/2016/5/13/chartex" xmlns:cx8="http://schemas.microsoft.com/office/drawing/2016/5/14/chartex" xmlns:mc="http://schemas.openxmlformats.org/markup-compatibility/2006" xmlns:aink="http://schemas.microsoft.com/office/drawing/2016/ink" xmlns:am3d="http://schemas.microsoft.com/office/drawing/2017/model3d" xmlns:o="urn:schemas-microsoft-com:office:office" xmlns:r="http://schemas.openxmlformats.org/officeDocument/2006/relationships" xmlns:m="http://schemas.openxmlformats.org/officeDocument/2006/math" xmlns:v="urn:schemas-microsoft-com:vml" xmlns:wp14="http://schemas.microsoft.com/office/word/2010/wordprocessingDrawing" xmlns:wp="http://schemas.openxmlformats.org/drawingml/2006/wordprocessingDrawing" xmlns:w10="urn:schemas-microsoft-com:office:word" xmlns:w="http://schemas.openxmlformats.org/wordprocessingml/2006/main" xmlns:w14="http://schemas.microsoft.com/office/word/2010/wordml" xmlns:w15="http://schemas.microsoft.com/office/word/2012/wordml" xmlns:w16cid="http://schemas.microsoft.com/office/word/2016/wordml/cid" xmlns:w16se="http://schemas.microsoft.com/office/word/2015/wordml/symex" xmlns:wpg="http://schemas.microsoft.com/office/word/2010/wordprocessingGroup" xmlns:wpi="http://schemas.microsoft.com/office/word/2010/wordprocessingInk" xmlns:wne="http://schemas.microsoft.com/office/word/2006/wordml" xmlns:wps="http://schemas.microsoft.com/office/word/2010/wordprocessingShape" mc:Ignorable="w14 w15 w16se w16cid wp14">
+<w:hdr xmlns:wpc="http://schemas.microsoft.com/office/word/2010/wordprocessingCanvas" xmlns:cx="http://schemas.microsoft.com/office/drawing/2014/chartex" xmlns:cx1="http://schemas.microsoft.com/office/drawing/2015/9/8/chartex" xmlns:mc="http://schemas.openxmlformats.org/markup-compatibility/2006" xmlns:o="urn:schemas-microsoft-com:office:office" xmlns:r="http://schemas.openxmlformats.org/officeDocument/2006/relationships" xmlns:m="http://schemas.openxmlformats.org/officeDocument/2006/math" xmlns:v="urn:schemas-microsoft-com:vml" xmlns:wp14="http://schemas.microsoft.com/office/word/2010/wordprocessingDrawing" xmlns:wp="http://schemas.openxmlformats.org/drawingml/2006/wordprocessingDrawing" xmlns:w10="urn:schemas-microsoft-com:office:word" xmlns:w="http://schemas.openxmlformats.org/wordprocessingml/2006/main" xmlns:w14="http://schemas.microsoft.com/office/word/2010/wordml" xmlns:w15="http://schemas.microsoft.com/office/word/2012/wordml" xmlns:w16se="http://schemas.microsoft.com/office/word/2015/wordml/symex" xmlns:wpg="http://schemas.microsoft.com/office/word/2010/wordprocessingGroup" xmlns:wpi="http://schemas.microsoft.com/office/word/2010/wordprocessingInk" xmlns:wne="http://schemas.microsoft.com/office/word/2006/wordml" xmlns:wps="http://schemas.microsoft.com/office/word/2010/wordprocessingShape" mc:Ignorable="w14 w15 w16se wp14">
   <w:p>
     <w:pPr>
       <w:pStyle w:val="Header"/>
@@ -5260,7 +5629,7 @@
       <w:fldChar w:fldCharType="separate"/>
     </w:r>
     <w:r>
-      <w:t>9</w:t>
+      <w:t>5</w:t>
     </w:r>
     <w:r>
       <w:fldChar w:fldCharType="end"/>
@@ -5270,7 +5639,7 @@
 </file>
 
 <file path=word/numbering.xml><?xml version="1.0" encoding="utf-8"?>
-<w:numbering xmlns:wpc="http://schemas.microsoft.com/office/word/2010/wordprocessingCanvas" xmlns:cx="http://schemas.microsoft.com/office/drawing/2014/chartex" xmlns:cx1="http://schemas.microsoft.com/office/drawing/2015/9/8/chartex" xmlns:cx2="http://schemas.microsoft.com/office/drawing/2015/10/21/chartex" xmlns:cx3="http://schemas.microsoft.com/office/drawing/2016/5/9/chartex" xmlns:cx4="http://schemas.microsoft.com/office/drawing/2016/5/10/chartex" xmlns:cx5="http://schemas.microsoft.com/office/drawing/2016/5/11/chartex" xmlns:cx6="http://schemas.microsoft.com/office/drawing/2016/5/12/chartex" xmlns:cx7="http://schemas.microsoft.com/office/drawing/2016/5/13/chartex" xmlns:cx8="http://schemas.microsoft.com/office/drawing/2016/5/14/chartex" xmlns:mc="http://schemas.openxmlformats.org/markup-compatibility/2006" xmlns:aink="http://schemas.microsoft.com/office/drawing/2016/ink" xmlns:am3d="http://schemas.microsoft.com/office/drawing/2017/model3d" xmlns:o="urn:schemas-microsoft-com:office:office" xmlns:r="http://schemas.openxmlformats.org/officeDocument/2006/relationships" xmlns:m="http://schemas.openxmlformats.org/officeDocument/2006/math" xmlns:v="urn:schemas-microsoft-com:vml" xmlns:wp14="http://schemas.microsoft.com/office/word/2010/wordprocessingDrawing" xmlns:wp="http://schemas.openxmlformats.org/drawingml/2006/wordprocessingDrawing" xmlns:w10="urn:schemas-microsoft-com:office:word" xmlns:w="http://schemas.openxmlformats.org/wordprocessingml/2006/main" xmlns:w14="http://schemas.microsoft.com/office/word/2010/wordml" xmlns:w15="http://schemas.microsoft.com/office/word/2012/wordml" xmlns:w16cid="http://schemas.microsoft.com/office/word/2016/wordml/cid" xmlns:w16se="http://schemas.microsoft.com/office/word/2015/wordml/symex" xmlns:wpg="http://schemas.microsoft.com/office/word/2010/wordprocessingGroup" xmlns:wpi="http://schemas.microsoft.com/office/word/2010/wordprocessingInk" xmlns:wne="http://schemas.microsoft.com/office/word/2006/wordml" xmlns:wps="http://schemas.microsoft.com/office/word/2010/wordprocessingShape" mc:Ignorable="w14 w15 w16se w16cid wp14">
+<w:numbering xmlns:wpc="http://schemas.microsoft.com/office/word/2010/wordprocessingCanvas" xmlns:cx="http://schemas.microsoft.com/office/drawing/2014/chartex" xmlns:cx1="http://schemas.microsoft.com/office/drawing/2015/9/8/chartex" xmlns:mc="http://schemas.openxmlformats.org/markup-compatibility/2006" xmlns:o="urn:schemas-microsoft-com:office:office" xmlns:r="http://schemas.openxmlformats.org/officeDocument/2006/relationships" xmlns:m="http://schemas.openxmlformats.org/officeDocument/2006/math" xmlns:v="urn:schemas-microsoft-com:vml" xmlns:wp14="http://schemas.microsoft.com/office/word/2010/wordprocessingDrawing" xmlns:wp="http://schemas.openxmlformats.org/drawingml/2006/wordprocessingDrawing" xmlns:w10="urn:schemas-microsoft-com:office:word" xmlns:w="http://schemas.openxmlformats.org/wordprocessingml/2006/main" xmlns:w14="http://schemas.microsoft.com/office/word/2010/wordml" xmlns:w15="http://schemas.microsoft.com/office/word/2012/wordml" xmlns:w16se="http://schemas.microsoft.com/office/word/2015/wordml/symex" xmlns:wpg="http://schemas.microsoft.com/office/word/2010/wordprocessingGroup" xmlns:wpi="http://schemas.microsoft.com/office/word/2010/wordprocessingInk" xmlns:wne="http://schemas.microsoft.com/office/word/2006/wordml" xmlns:wps="http://schemas.microsoft.com/office/word/2010/wordprocessingShape" mc:Ignorable="w14 w15 w16se wp14">
   <w:abstractNum w:abstractNumId="0" w15:restartNumberingAfterBreak="0">
     <w:nsid w:val="FFFFFFFB"/>
     <w:multiLevelType w:val="multilevel"/>
@@ -5658,6 +6027,119 @@
     </w:lvl>
   </w:abstractNum>
   <w:abstractNum w:abstractNumId="3" w15:restartNumberingAfterBreak="0">
+    <w:nsid w:val="2B3267D7"/>
+    <w:multiLevelType w:val="hybridMultilevel"/>
+    <w:tmpl w:val="2F6A50B2"/>
+    <w:lvl w:ilvl="0" w:tplc="2F0A1432">
+      <w:start w:val="2"/>
+      <w:numFmt w:val="bullet"/>
+      <w:lvlText w:val=""/>
+      <w:lvlJc w:val="left"/>
+      <w:pPr>
+        <w:ind w:left="720" w:hanging="360"/>
+      </w:pPr>
+      <w:rPr>
+        <w:rFonts w:ascii="Symbol" w:eastAsia="Times New Roman" w:hAnsi="Symbol" w:cs="Arial" w:hint="default"/>
+      </w:rPr>
+    </w:lvl>
+    <w:lvl w:ilvl="1" w:tplc="04090003" w:tentative="1">
+      <w:start w:val="1"/>
+      <w:numFmt w:val="bullet"/>
+      <w:lvlText w:val="o"/>
+      <w:lvlJc w:val="left"/>
+      <w:pPr>
+        <w:ind w:left="1440" w:hanging="360"/>
+      </w:pPr>
+      <w:rPr>
+        <w:rFonts w:ascii="Courier New" w:hAnsi="Courier New" w:cs="Courier New" w:hint="default"/>
+      </w:rPr>
+    </w:lvl>
+    <w:lvl w:ilvl="2" w:tplc="04090005" w:tentative="1">
+      <w:start w:val="1"/>
+      <w:numFmt w:val="bullet"/>
+      <w:lvlText w:val=""/>
+      <w:lvlJc w:val="left"/>
+      <w:pPr>
+        <w:ind w:left="2160" w:hanging="360"/>
+      </w:pPr>
+      <w:rPr>
+        <w:rFonts w:ascii="Wingdings" w:hAnsi="Wingdings" w:hint="default"/>
+      </w:rPr>
+    </w:lvl>
+    <w:lvl w:ilvl="3" w:tplc="04090001" w:tentative="1">
+      <w:start w:val="1"/>
+      <w:numFmt w:val="bullet"/>
+      <w:lvlText w:val=""/>
+      <w:lvlJc w:val="left"/>
+      <w:pPr>
+        <w:ind w:left="2880" w:hanging="360"/>
+      </w:pPr>
+      <w:rPr>
+        <w:rFonts w:ascii="Symbol" w:hAnsi="Symbol" w:hint="default"/>
+      </w:rPr>
+    </w:lvl>
+    <w:lvl w:ilvl="4" w:tplc="04090003" w:tentative="1">
+      <w:start w:val="1"/>
+      <w:numFmt w:val="bullet"/>
+      <w:lvlText w:val="o"/>
+      <w:lvlJc w:val="left"/>
+      <w:pPr>
+        <w:ind w:left="3600" w:hanging="360"/>
+      </w:pPr>
+      <w:rPr>
+        <w:rFonts w:ascii="Courier New" w:hAnsi="Courier New" w:cs="Courier New" w:hint="default"/>
+      </w:rPr>
+    </w:lvl>
+    <w:lvl w:ilvl="5" w:tplc="04090005" w:tentative="1">
+      <w:start w:val="1"/>
+      <w:numFmt w:val="bullet"/>
+      <w:lvlText w:val=""/>
+      <w:lvlJc w:val="left"/>
+      <w:pPr>
+        <w:ind w:left="4320" w:hanging="360"/>
+      </w:pPr>
+      <w:rPr>
+        <w:rFonts w:ascii="Wingdings" w:hAnsi="Wingdings" w:hint="default"/>
+      </w:rPr>
+    </w:lvl>
+    <w:lvl w:ilvl="6" w:tplc="04090001" w:tentative="1">
+      <w:start w:val="1"/>
+      <w:numFmt w:val="bullet"/>
+      <w:lvlText w:val=""/>
+      <w:lvlJc w:val="left"/>
+      <w:pPr>
+        <w:ind w:left="5040" w:hanging="360"/>
+      </w:pPr>
+      <w:rPr>
+        <w:rFonts w:ascii="Symbol" w:hAnsi="Symbol" w:hint="default"/>
+      </w:rPr>
+    </w:lvl>
+    <w:lvl w:ilvl="7" w:tplc="04090003" w:tentative="1">
+      <w:start w:val="1"/>
+      <w:numFmt w:val="bullet"/>
+      <w:lvlText w:val="o"/>
+      <w:lvlJc w:val="left"/>
+      <w:pPr>
+        <w:ind w:left="5760" w:hanging="360"/>
+      </w:pPr>
+      <w:rPr>
+        <w:rFonts w:ascii="Courier New" w:hAnsi="Courier New" w:cs="Courier New" w:hint="default"/>
+      </w:rPr>
+    </w:lvl>
+    <w:lvl w:ilvl="8" w:tplc="04090005" w:tentative="1">
+      <w:start w:val="1"/>
+      <w:numFmt w:val="bullet"/>
+      <w:lvlText w:val=""/>
+      <w:lvlJc w:val="left"/>
+      <w:pPr>
+        <w:ind w:left="6480" w:hanging="360"/>
+      </w:pPr>
+      <w:rPr>
+        <w:rFonts w:ascii="Wingdings" w:hAnsi="Wingdings" w:hint="default"/>
+      </w:rPr>
+    </w:lvl>
+  </w:abstractNum>
+  <w:abstractNum w:abstractNumId="4" w15:restartNumberingAfterBreak="0">
     <w:nsid w:val="2DA71206"/>
     <w:multiLevelType w:val="multilevel"/>
     <w:tmpl w:val="D8BC5BE2"/>
@@ -5729,7 +6211,7 @@
     <w:abstractNumId w:val="0"/>
   </w:num>
   <w:num w:numId="2">
-    <w:abstractNumId w:val="3"/>
+    <w:abstractNumId w:val="4"/>
   </w:num>
   <w:num w:numId="3">
     <w:abstractNumId w:val="2"/>
@@ -5737,11 +6219,14 @@
   <w:num w:numId="4">
     <w:abstractNumId w:val="1"/>
   </w:num>
+  <w:num w:numId="5">
+    <w:abstractNumId w:val="3"/>
+  </w:num>
 </w:numbering>
 </file>
 
 <file path=word/styles.xml><?xml version="1.0" encoding="utf-8"?>
-<w:styles xmlns:mc="http://schemas.openxmlformats.org/markup-compatibility/2006" xmlns:r="http://schemas.openxmlformats.org/officeDocument/2006/relationships" xmlns:w="http://schemas.openxmlformats.org/wordprocessingml/2006/main" xmlns:w14="http://schemas.microsoft.com/office/word/2010/wordml" xmlns:w15="http://schemas.microsoft.com/office/word/2012/wordml" xmlns:w16cid="http://schemas.microsoft.com/office/word/2016/wordml/cid" xmlns:w16se="http://schemas.microsoft.com/office/word/2015/wordml/symex" mc:Ignorable="w14 w15 w16se w16cid">
+<w:styles xmlns:mc="http://schemas.openxmlformats.org/markup-compatibility/2006" xmlns:r="http://schemas.openxmlformats.org/officeDocument/2006/relationships" xmlns:w="http://schemas.openxmlformats.org/wordprocessingml/2006/main" xmlns:w14="http://schemas.microsoft.com/office/word/2010/wordml" xmlns:w15="http://schemas.microsoft.com/office/word/2012/wordml" xmlns:w16se="http://schemas.microsoft.com/office/word/2015/wordml/symex" mc:Ignorable="w14 w15 w16se">
   <w:docDefaults>
     <w:rPrDefault>
       <w:rPr>
@@ -5751,7 +6236,7 @@
     </w:rPrDefault>
     <w:pPrDefault/>
   </w:docDefaults>
-  <w:latentStyles w:defLockedState="0" w:defUIPriority="99" w:defSemiHidden="0" w:defUnhideWhenUsed="0" w:defQFormat="0" w:count="375">
+  <w:latentStyles w:defLockedState="0" w:defUIPriority="99" w:defSemiHidden="0" w:defUnhideWhenUsed="0" w:defQFormat="0" w:count="371">
     <w:lsdException w:name="Normal" w:uiPriority="0" w:qFormat="1"/>
     <w:lsdException w:name="heading 1" w:uiPriority="9" w:qFormat="1"/>
     <w:lsdException w:name="heading 2" w:uiPriority="9" w:qFormat="1"/>
@@ -6019,10 +6504,6 @@
     <w:lsdException w:name="Book Title" w:uiPriority="33" w:qFormat="1"/>
     <w:lsdException w:name="Bibliography" w:semiHidden="1" w:uiPriority="37" w:unhideWhenUsed="1"/>
     <w:lsdException w:name="TOC Heading" w:semiHidden="1" w:uiPriority="39" w:unhideWhenUsed="1" w:qFormat="1"/>
-    <w:lsdException w:name="Grid Table Light" w:semiHidden="1" w:unhideWhenUsed="1"/>
-    <w:lsdException w:name="Grid Table 1 Light" w:semiHidden="1" w:unhideWhenUsed="1"/>
-    <w:lsdException w:name="Grid Table 2" w:semiHidden="1" w:unhideWhenUsed="1"/>
-    <w:lsdException w:name="Grid Table 3" w:semiHidden="1" w:unhideWhenUsed="1"/>
     <w:lsdException w:name="Grid Table 4" w:uiPriority="49"/>
     <w:lsdException w:name="Grid Table 5 Dark" w:uiPriority="50"/>
     <w:lsdException w:name="Grid Table 6 Colorful" w:uiPriority="51"/>
@@ -6118,10 +6599,6 @@
     <w:lsdException w:name="List Table 5 Dark Accent 6" w:uiPriority="50"/>
     <w:lsdException w:name="List Table 6 Colorful Accent 6" w:uiPriority="51"/>
     <w:lsdException w:name="List Table 7 Colorful Accent 6" w:uiPriority="52"/>
-    <w:lsdException w:name="Mention" w:semiHidden="1" w:unhideWhenUsed="1"/>
-    <w:lsdException w:name="Smart Hyperlink" w:semiHidden="1" w:unhideWhenUsed="1"/>
-    <w:lsdException w:name="Hashtag" w:semiHidden="1" w:unhideWhenUsed="1"/>
-    <w:lsdException w:name="Unresolved Mention" w:semiHidden="1" w:unhideWhenUsed="1"/>
   </w:latentStyles>
   <w:style w:type="paragraph" w:default="1" w:styleId="Normal">
     <w:name w:val="Normal"/>

</xml_diff>

<commit_message>
Updated sec 1.1, added brad's first name
</commit_message>
<xml_diff>
--- a/CS320-FinalProject-SRS-Draft1.0.docx
+++ b/CS320-FinalProject-SRS-Draft1.0.docx
@@ -254,6 +254,12 @@
               <w:spacing w:before="0" w:after="0"/>
               <w:jc w:val="left"/>
             </w:pPr>
+            <w:r>
+              <w:rPr>
+                <w:sz w:val="22"/>
+              </w:rPr>
+              <w:t xml:space="preserve">Brad </w:t>
+            </w:r>
             <w:r>
               <w:rPr>
                 <w:sz w:val="22"/>
@@ -1974,24 +1980,6 @@
     <w:p>
       <w:pPr>
         <w:pStyle w:val="template"/>
-        <w:jc w:val="both"/>
-      </w:pPr>
-      <w:r>
-        <w:rPr>
-          <w:color w:val="0000FF"/>
-        </w:rPr>
-        <w:t>Describe the scope of the product that is covered by this SRS, particularly if this SRS describes only part of the system or a single subsystem.</w:t>
-      </w:r>
-    </w:p>
-    <w:p>
-      <w:pPr>
-        <w:pStyle w:val="template"/>
-        <w:jc w:val="both"/>
-      </w:pPr>
-    </w:p>
-    <w:p>
-      <w:pPr>
-        <w:pStyle w:val="template"/>
       </w:pPr>
       <w:r>
         <w:rPr>
@@ -2041,6 +2029,15 @@
         </w:rPr>
         <w:t>).</w:t>
       </w:r>
+      <w:r>
+        <w:rPr>
+          <w:i w:val="0"/>
+        </w:rPr>
+        <w:br/>
+        <w:t>This document will describe each of the products pieces of functionality, and the constraints under which the software is to be made.</w:t>
+      </w:r>
+      <w:bookmarkStart w:id="16" w:name="_GoBack"/>
+      <w:bookmarkEnd w:id="16"/>
     </w:p>
     <w:p>
       <w:pPr>
@@ -2053,10 +2050,10 @@
           <w:rFonts w:ascii="Arial" w:hAnsi="Arial"/>
         </w:rPr>
       </w:pPr>
-      <w:bookmarkStart w:id="16" w:name="_Toc113291691"/>
-      <w:bookmarkStart w:id="17" w:name="_Toc439994670"/>
-      <w:bookmarkEnd w:id="16"/>
+      <w:bookmarkStart w:id="17" w:name="_Toc113291691"/>
+      <w:bookmarkStart w:id="18" w:name="_Toc439994670"/>
       <w:bookmarkEnd w:id="17"/>
+      <w:bookmarkEnd w:id="18"/>
       <w:r>
         <w:rPr>
           <w:rFonts w:ascii="Arial" w:hAnsi="Arial"/>
@@ -2097,16 +2094,16 @@
           <w:rFonts w:ascii="Arial" w:hAnsi="Arial"/>
         </w:rPr>
       </w:pPr>
-      <w:bookmarkStart w:id="18" w:name="_Toc439994669"/>
-      <w:bookmarkStart w:id="19" w:name="_Toc113291692"/>
+      <w:bookmarkStart w:id="19" w:name="_Toc439994669"/>
+      <w:bookmarkStart w:id="20" w:name="_Toc113291692"/>
       <w:r>
         <w:rPr>
           <w:rFonts w:ascii="Arial" w:hAnsi="Arial"/>
         </w:rPr>
         <w:t xml:space="preserve">Intended Audience and </w:t>
       </w:r>
-      <w:bookmarkEnd w:id="18"/>
       <w:bookmarkEnd w:id="19"/>
+      <w:bookmarkEnd w:id="20"/>
       <w:r>
         <w:rPr>
           <w:rFonts w:ascii="Arial" w:hAnsi="Arial"/>
@@ -2146,8 +2143,8 @@
           <w:rFonts w:ascii="Arial" w:hAnsi="Arial"/>
         </w:rPr>
       </w:pPr>
-      <w:bookmarkStart w:id="20" w:name="_Toc113291693"/>
-      <w:bookmarkEnd w:id="20"/>
+      <w:bookmarkStart w:id="21" w:name="_Toc113291693"/>
+      <w:bookmarkEnd w:id="21"/>
       <w:r>
         <w:rPr>
           <w:rFonts w:ascii="Arial" w:hAnsi="Arial"/>
@@ -2216,10 +2213,10 @@
           <w:rFonts w:ascii="Arial" w:hAnsi="Arial"/>
         </w:rPr>
       </w:pPr>
-      <w:bookmarkStart w:id="21" w:name="_Toc439994668"/>
-      <w:bookmarkStart w:id="22" w:name="_Toc113291694"/>
-      <w:bookmarkEnd w:id="21"/>
+      <w:bookmarkStart w:id="22" w:name="_Toc439994668"/>
+      <w:bookmarkStart w:id="23" w:name="_Toc113291694"/>
       <w:bookmarkEnd w:id="22"/>
+      <w:bookmarkEnd w:id="23"/>
       <w:r>
         <w:rPr>
           <w:rFonts w:ascii="Arial" w:hAnsi="Arial"/>
@@ -2258,16 +2255,16 @@
           <w:rFonts w:ascii="Arial" w:hAnsi="Arial"/>
         </w:rPr>
       </w:pPr>
-      <w:bookmarkStart w:id="23" w:name="_Toc439994672"/>
-      <w:bookmarkStart w:id="24" w:name="_Toc113291695"/>
+      <w:bookmarkStart w:id="24" w:name="_Toc439994672"/>
+      <w:bookmarkStart w:id="25" w:name="_Toc113291695"/>
       <w:r>
         <w:rPr>
           <w:rFonts w:ascii="Arial" w:hAnsi="Arial"/>
         </w:rPr>
         <w:t>References</w:t>
       </w:r>
-      <w:bookmarkEnd w:id="23"/>
       <w:bookmarkEnd w:id="24"/>
+      <w:bookmarkEnd w:id="25"/>
       <w:r>
         <w:rPr>
           <w:rFonts w:ascii="Arial" w:hAnsi="Arial"/>
@@ -2326,10 +2323,10 @@
           <w:color w:val="FFFFFF"/>
         </w:rPr>
       </w:pPr>
-      <w:bookmarkStart w:id="25" w:name="_Toc113291696"/>
-      <w:bookmarkStart w:id="26" w:name="_Toc439994673"/>
-      <w:bookmarkEnd w:id="25"/>
+      <w:bookmarkStart w:id="26" w:name="_Toc113291696"/>
+      <w:bookmarkStart w:id="27" w:name="_Toc439994673"/>
       <w:bookmarkEnd w:id="26"/>
+      <w:bookmarkEnd w:id="27"/>
       <w:r>
         <w:rPr>
           <w:rFonts w:ascii="Arial" w:hAnsi="Arial"/>
@@ -2350,10 +2347,10 @@
           <w:rFonts w:ascii="Arial" w:hAnsi="Arial"/>
         </w:rPr>
       </w:pPr>
-      <w:bookmarkStart w:id="27" w:name="_Toc113291697"/>
-      <w:bookmarkStart w:id="28" w:name="_Toc439994674"/>
-      <w:bookmarkEnd w:id="27"/>
+      <w:bookmarkStart w:id="28" w:name="_Toc113291697"/>
+      <w:bookmarkStart w:id="29" w:name="_Toc439994674"/>
       <w:bookmarkEnd w:id="28"/>
+      <w:bookmarkEnd w:id="29"/>
       <w:r>
         <w:rPr>
           <w:rFonts w:ascii="Arial" w:hAnsi="Arial"/>
@@ -2598,22 +2595,22 @@
           <w:rFonts w:ascii="Arial" w:hAnsi="Arial"/>
         </w:rPr>
       </w:pPr>
-      <w:bookmarkStart w:id="29" w:name="_Toc439994675"/>
-      <w:bookmarkStart w:id="30" w:name="_Toc113291698"/>
+      <w:bookmarkStart w:id="30" w:name="_Toc439994675"/>
+      <w:bookmarkStart w:id="31" w:name="_Toc113291698"/>
       <w:r>
         <w:rPr>
           <w:rFonts w:ascii="Arial" w:hAnsi="Arial"/>
         </w:rPr>
         <w:t xml:space="preserve">Product </w:t>
       </w:r>
-      <w:bookmarkEnd w:id="29"/>
+      <w:bookmarkEnd w:id="30"/>
       <w:r>
         <w:rPr>
           <w:rFonts w:ascii="Arial" w:hAnsi="Arial"/>
         </w:rPr>
         <w:t>Functionality</w:t>
       </w:r>
-      <w:bookmarkEnd w:id="30"/>
+      <w:bookmarkEnd w:id="31"/>
       <w:r>
         <w:rPr>
           <w:rFonts w:ascii="Arial" w:hAnsi="Arial"/>
@@ -2752,19 +2749,7 @@
         <w:rPr>
           <w:i w:val="0"/>
         </w:rPr>
-        <w:t>where a file is selected and automatically imported</w:t>
-      </w:r>
-      <w:r>
-        <w:rPr>
-          <w:i w:val="0"/>
-        </w:rPr>
-        <w:t xml:space="preserve"> into a new channel</w:t>
-      </w:r>
-      <w:r>
-        <w:rPr>
-          <w:i w:val="0"/>
-        </w:rPr>
-        <w:t>)</w:t>
+        <w:t>where a file is selected and automatically imported into a new channel)</w:t>
       </w:r>
       <w:r>
         <w:rPr>
@@ -2956,10 +2941,10 @@
           <w:rFonts w:ascii="Arial" w:hAnsi="Arial"/>
         </w:rPr>
       </w:pPr>
-      <w:bookmarkStart w:id="31" w:name="_Toc113291699"/>
-      <w:bookmarkStart w:id="32" w:name="_Toc439994676"/>
-      <w:bookmarkEnd w:id="31"/>
+      <w:bookmarkStart w:id="32" w:name="_Toc113291699"/>
+      <w:bookmarkStart w:id="33" w:name="_Toc439994676"/>
       <w:bookmarkEnd w:id="32"/>
+      <w:bookmarkEnd w:id="33"/>
       <w:r>
         <w:rPr>
           <w:rFonts w:ascii="Arial" w:hAnsi="Arial"/>
@@ -3175,10 +3160,10 @@
           <w:rFonts w:ascii="Arial" w:hAnsi="Arial"/>
         </w:rPr>
       </w:pPr>
-      <w:bookmarkStart w:id="33" w:name="_Toc113291700"/>
-      <w:bookmarkStart w:id="34" w:name="_Toc439994677"/>
-      <w:bookmarkEnd w:id="33"/>
+      <w:bookmarkStart w:id="34" w:name="_Toc113291700"/>
+      <w:bookmarkStart w:id="35" w:name="_Toc439994677"/>
       <w:bookmarkEnd w:id="34"/>
+      <w:bookmarkEnd w:id="35"/>
       <w:r>
         <w:rPr>
           <w:rFonts w:ascii="Arial" w:hAnsi="Arial"/>
@@ -3223,10 +3208,10 @@
           <w:rFonts w:ascii="Arial" w:hAnsi="Arial"/>
         </w:rPr>
       </w:pPr>
-      <w:bookmarkStart w:id="35" w:name="_Toc113291701"/>
-      <w:bookmarkStart w:id="36" w:name="_Toc439994678"/>
-      <w:bookmarkEnd w:id="35"/>
+      <w:bookmarkStart w:id="36" w:name="_Toc113291701"/>
+      <w:bookmarkStart w:id="37" w:name="_Toc439994678"/>
       <w:bookmarkEnd w:id="36"/>
+      <w:bookmarkEnd w:id="37"/>
       <w:r>
         <w:rPr>
           <w:rFonts w:ascii="Arial" w:hAnsi="Arial"/>
@@ -3399,10 +3384,10 @@
           <w:rFonts w:ascii="Arial" w:hAnsi="Arial"/>
         </w:rPr>
       </w:pPr>
-      <w:bookmarkStart w:id="37" w:name="_Toc113291702"/>
-      <w:bookmarkStart w:id="38" w:name="_Toc439994679"/>
-      <w:bookmarkEnd w:id="37"/>
+      <w:bookmarkStart w:id="38" w:name="_Toc113291702"/>
+      <w:bookmarkStart w:id="39" w:name="_Toc439994679"/>
       <w:bookmarkEnd w:id="38"/>
+      <w:bookmarkEnd w:id="39"/>
       <w:r>
         <w:rPr>
           <w:rFonts w:ascii="Arial" w:hAnsi="Arial"/>
@@ -3437,10 +3422,10 @@
           <w:rFonts w:ascii="Arial" w:hAnsi="Arial"/>
         </w:rPr>
       </w:pPr>
-      <w:bookmarkStart w:id="39" w:name="_Toc113291703"/>
-      <w:bookmarkStart w:id="40" w:name="_Toc439994680"/>
-      <w:bookmarkEnd w:id="39"/>
+      <w:bookmarkStart w:id="40" w:name="_Toc113291703"/>
+      <w:bookmarkStart w:id="41" w:name="_Toc439994680"/>
       <w:bookmarkEnd w:id="40"/>
+      <w:bookmarkEnd w:id="41"/>
       <w:r>
         <w:rPr>
           <w:rFonts w:ascii="Arial" w:hAnsi="Arial"/>
@@ -3521,10 +3506,10 @@
           <w:color w:val="FFFFFF"/>
         </w:rPr>
       </w:pPr>
-      <w:bookmarkStart w:id="41" w:name="_Toc113291704"/>
-      <w:bookmarkStart w:id="42" w:name="_Toc439994682"/>
-      <w:bookmarkEnd w:id="41"/>
+      <w:bookmarkStart w:id="42" w:name="_Toc113291704"/>
+      <w:bookmarkStart w:id="43" w:name="_Toc439994682"/>
       <w:bookmarkEnd w:id="42"/>
+      <w:bookmarkEnd w:id="43"/>
       <w:r>
         <w:rPr>
           <w:rFonts w:ascii="Arial" w:hAnsi="Arial"/>
@@ -3545,8 +3530,8 @@
           <w:rFonts w:ascii="Arial" w:hAnsi="Arial"/>
         </w:rPr>
       </w:pPr>
-      <w:bookmarkStart w:id="43" w:name="_Toc113291705"/>
-      <w:bookmarkEnd w:id="43"/>
+      <w:bookmarkStart w:id="44" w:name="_Toc113291705"/>
+      <w:bookmarkEnd w:id="44"/>
       <w:r>
         <w:rPr>
           <w:rFonts w:ascii="Arial" w:hAnsi="Arial"/>
@@ -4024,8 +4009,8 @@
           <w:rFonts w:ascii="Arial" w:hAnsi="Arial"/>
         </w:rPr>
       </w:pPr>
-      <w:bookmarkStart w:id="44" w:name="_Toc439994684"/>
-      <w:bookmarkEnd w:id="44"/>
+      <w:bookmarkStart w:id="45" w:name="_Toc439994684"/>
+      <w:bookmarkEnd w:id="45"/>
       <w:r>
         <w:rPr>
           <w:rFonts w:ascii="Arial" w:hAnsi="Arial"/>
@@ -4082,8 +4067,8 @@
           <w:rFonts w:ascii="Arial" w:hAnsi="Arial"/>
         </w:rPr>
       </w:pPr>
-      <w:bookmarkStart w:id="45" w:name="_Toc439994685"/>
-      <w:bookmarkEnd w:id="45"/>
+      <w:bookmarkStart w:id="46" w:name="_Toc439994685"/>
+      <w:bookmarkEnd w:id="46"/>
       <w:r>
         <w:rPr>
           <w:rFonts w:ascii="Arial" w:hAnsi="Arial"/>
@@ -4117,8 +4102,8 @@
           <w:rFonts w:ascii="Arial" w:hAnsi="Arial"/>
         </w:rPr>
       </w:pPr>
-      <w:bookmarkStart w:id="46" w:name="_Toc439994686"/>
-      <w:bookmarkEnd w:id="46"/>
+      <w:bookmarkStart w:id="47" w:name="_Toc439994686"/>
+      <w:bookmarkEnd w:id="47"/>
       <w:r>
         <w:rPr>
           <w:rFonts w:ascii="Arial" w:hAnsi="Arial"/>
@@ -4209,8 +4194,8 @@
           <w:rFonts w:ascii="Arial" w:hAnsi="Arial"/>
         </w:rPr>
       </w:pPr>
-      <w:bookmarkStart w:id="47" w:name="_Toc113291706"/>
-      <w:bookmarkEnd w:id="47"/>
+      <w:bookmarkStart w:id="48" w:name="_Toc113291706"/>
+      <w:bookmarkEnd w:id="48"/>
       <w:r>
         <w:rPr>
           <w:rFonts w:ascii="Arial" w:hAnsi="Arial"/>
@@ -4597,8 +4582,8 @@
           <w:rFonts w:ascii="Arial" w:hAnsi="Arial"/>
         </w:rPr>
       </w:pPr>
-      <w:bookmarkStart w:id="48" w:name="_Toc113291707"/>
-      <w:bookmarkEnd w:id="48"/>
+      <w:bookmarkStart w:id="49" w:name="_Toc113291707"/>
+      <w:bookmarkEnd w:id="49"/>
       <w:r>
         <w:rPr>
           <w:rFonts w:ascii="Arial" w:hAnsi="Arial"/>
@@ -4700,8 +4685,8 @@
           <w:color w:val="FFFFFF"/>
         </w:rPr>
       </w:pPr>
-      <w:bookmarkStart w:id="49" w:name="_Toc113291708"/>
-      <w:bookmarkEnd w:id="49"/>
+      <w:bookmarkStart w:id="50" w:name="_Toc113291708"/>
+      <w:bookmarkEnd w:id="50"/>
       <w:r>
         <w:rPr>
           <w:rFonts w:ascii="Arial" w:hAnsi="Arial"/>
@@ -4722,10 +4707,10 @@
           <w:rFonts w:ascii="Arial" w:hAnsi="Arial"/>
         </w:rPr>
       </w:pPr>
-      <w:bookmarkStart w:id="50" w:name="_Toc439994690"/>
-      <w:bookmarkStart w:id="51" w:name="_Toc113291709"/>
-      <w:bookmarkEnd w:id="50"/>
+      <w:bookmarkStart w:id="51" w:name="_Toc439994690"/>
+      <w:bookmarkStart w:id="52" w:name="_Toc113291709"/>
       <w:bookmarkEnd w:id="51"/>
+      <w:bookmarkEnd w:id="52"/>
       <w:r>
         <w:rPr>
           <w:rFonts w:ascii="Arial" w:hAnsi="Arial"/>
@@ -4747,14 +4732,7 @@
           <w:i w:val="0"/>
           <w:iCs w:val="0"/>
         </w:rPr>
-        <w:t>The software should not take over a minute to render a finished track. There should not be excess</w:t>
-      </w:r>
-      <w:r>
-        <w:rPr>
-          <w:i w:val="0"/>
-          <w:iCs w:val="0"/>
-        </w:rPr>
-        <w:t>ive latency in track adjustment (movement along timeline, trim, delete, record, play/pause).</w:t>
+        <w:t>The software should not take over a minute to render a finished track. There should not be excessive latency in track adjustment (movement along timeline, trim, delete, record, play/pause).</w:t>
       </w:r>
     </w:p>
     <w:p>
@@ -4768,10 +4746,10 @@
           <w:rFonts w:ascii="Arial" w:hAnsi="Arial"/>
         </w:rPr>
       </w:pPr>
-      <w:bookmarkStart w:id="52" w:name="_Toc113291710"/>
-      <w:bookmarkStart w:id="53" w:name="_Toc439994691"/>
-      <w:bookmarkEnd w:id="52"/>
+      <w:bookmarkStart w:id="53" w:name="_Toc113291710"/>
+      <w:bookmarkStart w:id="54" w:name="_Toc439994691"/>
       <w:bookmarkEnd w:id="53"/>
+      <w:bookmarkEnd w:id="54"/>
       <w:r>
         <w:rPr>
           <w:rFonts w:ascii="Arial" w:hAnsi="Arial"/>
@@ -4793,35 +4771,7 @@
           <w:i w:val="0"/>
           <w:iCs w:val="0"/>
         </w:rPr>
-        <w:t>This Project does not require a great level of security, as no user information is saved on servers. As data is recorded/added it is processed locall</w:t>
-      </w:r>
-      <w:r>
-        <w:rPr>
-          <w:i w:val="0"/>
-          <w:iCs w:val="0"/>
-        </w:rPr>
-        <w:t>y In JavaS</w:t>
-      </w:r>
-      <w:r>
-        <w:rPr>
-          <w:i w:val="0"/>
-          <w:iCs w:val="0"/>
-        </w:rPr>
-        <w:t>cript and there are no user accounts, so login information, etc</w:t>
-      </w:r>
-      <w:r>
-        <w:rPr>
-          <w:i w:val="0"/>
-          <w:iCs w:val="0"/>
-        </w:rPr>
-        <w:t>.</w:t>
-      </w:r>
-      <w:r>
-        <w:rPr>
-          <w:i w:val="0"/>
-          <w:iCs w:val="0"/>
-        </w:rPr>
-        <w:t xml:space="preserve"> is not used or gathered.</w:t>
+        <w:t>This Project does not require a great level of security, as no user information is saved on servers. As data is recorded/added it is processed locally In JavaScript and there are no user accounts, so login information, etc. is not used or gathered.</w:t>
       </w:r>
     </w:p>
     <w:p>
@@ -4844,10 +4794,10 @@
           <w:rFonts w:ascii="Arial" w:hAnsi="Arial"/>
         </w:rPr>
       </w:pPr>
-      <w:bookmarkStart w:id="54" w:name="_Toc113291711"/>
-      <w:bookmarkStart w:id="55" w:name="_Toc439994693"/>
-      <w:bookmarkEnd w:id="54"/>
+      <w:bookmarkStart w:id="55" w:name="_Toc113291711"/>
+      <w:bookmarkStart w:id="56" w:name="_Toc439994693"/>
       <w:bookmarkEnd w:id="55"/>
+      <w:bookmarkEnd w:id="56"/>
       <w:r>
         <w:rPr>
           <w:rFonts w:ascii="Arial" w:hAnsi="Arial"/>
@@ -4868,49 +4818,7 @@
           <w:i w:val="0"/>
           <w:iCs w:val="0"/>
         </w:rPr>
-        <w:t>Software should be easy to use</w:t>
-      </w:r>
-      <w:r>
-        <w:rPr>
-          <w:i w:val="0"/>
-          <w:iCs w:val="0"/>
-        </w:rPr>
-        <w:t xml:space="preserve"> and understand</w:t>
-      </w:r>
-      <w:r>
-        <w:rPr>
-          <w:i w:val="0"/>
-          <w:iCs w:val="0"/>
-        </w:rPr>
-        <w:t>, and quick</w:t>
-      </w:r>
-      <w:r>
-        <w:rPr>
-          <w:i w:val="0"/>
-          <w:iCs w:val="0"/>
-        </w:rPr>
-        <w:t>ly responsive</w:t>
-      </w:r>
-      <w:r>
-        <w:rPr>
-          <w:i w:val="0"/>
-          <w:iCs w:val="0"/>
-        </w:rPr>
-        <w:t>. Its web implementation should make it portable by the nature of web applications. All functionality of the program should be testable</w:t>
-      </w:r>
-      <w:r>
-        <w:rPr>
-          <w:i w:val="0"/>
-          <w:iCs w:val="0"/>
-        </w:rPr>
-        <w:t xml:space="preserve"> via unit tests</w:t>
-      </w:r>
-      <w:r>
-        <w:rPr>
-          <w:i w:val="0"/>
-          <w:iCs w:val="0"/>
-        </w:rPr>
-        <w:t>.</w:t>
+        <w:t>Software should be easy to use and understand, and quickly responsive. Its web implementation should make it portable by the nature of web applications. All functionality of the program should be testable via unit tests.</w:t>
       </w:r>
     </w:p>
     <w:p>
@@ -5066,10 +4974,10 @@
           <w:color w:val="FFFFFF"/>
         </w:rPr>
       </w:pPr>
-      <w:bookmarkStart w:id="56" w:name="_Toc113291712"/>
-      <w:bookmarkStart w:id="57" w:name="_Toc439994695"/>
-      <w:bookmarkEnd w:id="56"/>
+      <w:bookmarkStart w:id="57" w:name="_Toc113291712"/>
+      <w:bookmarkStart w:id="58" w:name="_Toc439994695"/>
       <w:bookmarkEnd w:id="57"/>
+      <w:bookmarkEnd w:id="58"/>
       <w:r>
         <w:rPr>
           <w:rFonts w:ascii="Arial" w:hAnsi="Arial"/>
@@ -5083,9 +4991,9 @@
       <w:pPr>
         <w:pStyle w:val="template"/>
       </w:pPr>
-      <w:bookmarkStart w:id="58" w:name="_Toc439994696"/>
-    </w:p>
-    <w:bookmarkEnd w:id="58"/>
+      <w:bookmarkStart w:id="59" w:name="_Toc439994696"/>
+    </w:p>
+    <w:bookmarkEnd w:id="59"/>
     <w:p>
       <w:pPr>
         <w:rPr>
@@ -5121,8 +5029,8 @@
           <w:color w:val="FFFFFF"/>
         </w:rPr>
       </w:pPr>
-      <w:bookmarkStart w:id="59" w:name="_Toc113291713"/>
-      <w:bookmarkEnd w:id="59"/>
+      <w:bookmarkStart w:id="60" w:name="_Toc113291713"/>
+      <w:bookmarkEnd w:id="60"/>
       <w:r>
         <w:rPr>
           <w:rFonts w:ascii="Arial" w:hAnsi="Arial"/>
@@ -5141,8 +5049,6 @@
         </w:rPr>
         <w:t>Not required for this project.</w:t>
       </w:r>
-      <w:bookmarkStart w:id="60" w:name="_GoBack"/>
-      <w:bookmarkEnd w:id="60"/>
     </w:p>
     <w:p/>
     <w:p/>
@@ -5809,7 +5715,7 @@
       <w:rPr>
         <w:noProof/>
       </w:rPr>
-      <w:t>11</w:t>
+      <w:t>4</w:t>
     </w:r>
     <w:r>
       <w:fldChar w:fldCharType="end"/>

</xml_diff>